<commit_message>
"Update LAB 3 - DONE WINDOW"
</commit_message>
<xml_diff>
--- a/LAB/LAB3_Group5_Report.docx
+++ b/LAB/LAB3_Group5_Report.docx
@@ -35,8 +35,45 @@
           <w:sz w:val="22"/>
           <w:szCs w:val="22"/>
         </w:rPr>
-        <w:t>RSA-OAEP Cipher using CryptoPP</w:t>
+        <w:t>RSA-</w:t>
       </w:r>
+      <w:proofErr w:type="spellStart"/>
+      <w:r>
+        <w:rPr>
+          <w:rFonts w:ascii="Times New Roman" w:hAnsi="Times New Roman" w:cs="Times New Roman"/>
+          <w:b/>
+          <w:bCs/>
+          <w:color w:val="FF0000"/>
+          <w:sz w:val="22"/>
+          <w:szCs w:val="22"/>
+        </w:rPr>
+        <w:t>OAEP</w:t>
+      </w:r>
+      <w:proofErr w:type="spellEnd"/>
+      <w:r>
+        <w:rPr>
+          <w:rFonts w:ascii="Times New Roman" w:hAnsi="Times New Roman" w:cs="Times New Roman"/>
+          <w:b/>
+          <w:bCs/>
+          <w:color w:val="FF0000"/>
+          <w:sz w:val="22"/>
+          <w:szCs w:val="22"/>
+        </w:rPr>
+        <w:t xml:space="preserve"> Cipher using </w:t>
+      </w:r>
+      <w:proofErr w:type="spellStart"/>
+      <w:r>
+        <w:rPr>
+          <w:rFonts w:ascii="Times New Roman" w:hAnsi="Times New Roman" w:cs="Times New Roman"/>
+          <w:b/>
+          <w:bCs/>
+          <w:color w:val="FF0000"/>
+          <w:sz w:val="22"/>
+          <w:szCs w:val="22"/>
+        </w:rPr>
+        <w:t>CryptoPP</w:t>
+      </w:r>
+      <w:proofErr w:type="spellEnd"/>
     </w:p>
     <w:tbl>
       <w:tblPr>
@@ -101,6 +138,7 @@
                 <w:szCs w:val="22"/>
               </w:rPr>
             </w:pPr>
+            <w:proofErr w:type="spellStart"/>
             <w:r>
               <w:rPr>
                 <w:rFonts w:ascii="Times New Roman" w:eastAsia="SimSun" w:hAnsi="Times New Roman" w:cs="Times New Roman"/>
@@ -110,7 +148,19 @@
                 <w:sz w:val="22"/>
                 <w:szCs w:val="22"/>
               </w:rPr>
-              <w:t>Đỗ Thị Phương Uyên</w:t>
+              <w:t>Đỗ</w:t>
+            </w:r>
+            <w:proofErr w:type="spellEnd"/>
+            <w:r>
+              <w:rPr>
+                <w:rFonts w:ascii="Times New Roman" w:eastAsia="SimSun" w:hAnsi="Times New Roman" w:cs="Times New Roman"/>
+                <w:b/>
+                <w:bCs/>
+                <w:color w:val="auto"/>
+                <w:sz w:val="22"/>
+                <w:szCs w:val="22"/>
+              </w:rPr>
+              <w:t xml:space="preserve"> Thị Phương Uyên</w:t>
             </w:r>
           </w:p>
         </w:tc>
@@ -162,6 +212,7 @@
                 <w:szCs w:val="22"/>
               </w:rPr>
             </w:pPr>
+            <w:proofErr w:type="spellStart"/>
             <w:r>
               <w:rPr>
                 <w:rFonts w:ascii="Times New Roman" w:eastAsia="SimSun" w:hAnsi="Times New Roman" w:cs="Times New Roman"/>
@@ -169,7 +220,17 @@
                 <w:sz w:val="22"/>
                 <w:szCs w:val="22"/>
               </w:rPr>
-              <w:t>Tào Minh Đức</w:t>
+              <w:t>Tào</w:t>
+            </w:r>
+            <w:proofErr w:type="spellEnd"/>
+            <w:r>
+              <w:rPr>
+                <w:rFonts w:ascii="Times New Roman" w:eastAsia="SimSun" w:hAnsi="Times New Roman" w:cs="Times New Roman"/>
+                <w:color w:val="auto"/>
+                <w:sz w:val="22"/>
+                <w:szCs w:val="22"/>
+              </w:rPr>
+              <w:t xml:space="preserve"> Minh Đức</w:t>
             </w:r>
           </w:p>
         </w:tc>
@@ -367,7 +428,7 @@
             </w:rPr>
             <w:fldChar w:fldCharType="separate"/>
           </w:r>
-          <w:hyperlink w:anchor="_Toc197346521" w:history="1">
+          <w:hyperlink w:anchor="_Toc198555937" w:history="1">
             <w:r>
               <w:rPr>
                 <w:rStyle w:val="Hyperlink"/>
@@ -419,7 +480,7 @@
                 <w:noProof/>
                 <w:webHidden/>
               </w:rPr>
-              <w:instrText xml:space="preserve"> PAGEREF _Toc197346521 \h </w:instrText>
+              <w:instrText xml:space="preserve"> PAGEREF _Toc198555937 \h </w:instrText>
             </w:r>
             <w:r>
               <w:rPr>
@@ -467,7 +528,7 @@
               <w14:ligatures w14:val="standardContextual"/>
             </w:rPr>
           </w:pPr>
-          <w:hyperlink w:anchor="_Toc197346522" w:history="1">
+          <w:hyperlink w:anchor="_Toc198555938" w:history="1">
             <w:r>
               <w:rPr>
                 <w:rStyle w:val="Hyperlink"/>
@@ -519,7 +580,7 @@
                 <w:noProof/>
                 <w:webHidden/>
               </w:rPr>
-              <w:instrText xml:space="preserve"> PAGEREF _Toc197346522 \h </w:instrText>
+              <w:instrText xml:space="preserve"> PAGEREF _Toc198555938 \h </w:instrText>
             </w:r>
             <w:r>
               <w:rPr>
@@ -567,7 +628,7 @@
               <w14:ligatures w14:val="standardContextual"/>
             </w:rPr>
           </w:pPr>
-          <w:hyperlink w:anchor="_Toc197346523" w:history="1">
+          <w:hyperlink w:anchor="_Toc198555939" w:history="1">
             <w:r>
               <w:rPr>
                 <w:rStyle w:val="Hyperlink"/>
@@ -598,7 +659,7 @@
                 <w:bCs/>
                 <w:noProof/>
               </w:rPr>
-              <w:t>AES (Windows System)</w:t>
+              <w:t>RSA-OAEP (Windows System)</w:t>
             </w:r>
             <w:r>
               <w:rPr>
@@ -619,7 +680,7 @@
                 <w:noProof/>
                 <w:webHidden/>
               </w:rPr>
-              <w:instrText xml:space="preserve"> PAGEREF _Toc197346523 \h </w:instrText>
+              <w:instrText xml:space="preserve"> PAGEREF _Toc198555939 \h </w:instrText>
             </w:r>
             <w:r>
               <w:rPr>
@@ -667,7 +728,7 @@
               <w14:ligatures w14:val="standardContextual"/>
             </w:rPr>
           </w:pPr>
-          <w:hyperlink w:anchor="_Toc197346524" w:history="1">
+          <w:hyperlink w:anchor="_Toc198555940" w:history="1">
             <w:r>
               <w:rPr>
                 <w:rStyle w:val="Hyperlink"/>
@@ -698,7 +759,7 @@
                 <w:bCs/>
                 <w:noProof/>
               </w:rPr>
-              <w:t>AES (Linux System)</w:t>
+              <w:t>RSA-OAEP (Linux System)</w:t>
             </w:r>
             <w:r>
               <w:rPr>
@@ -719,7 +780,7 @@
                 <w:noProof/>
                 <w:webHidden/>
               </w:rPr>
-              <w:instrText xml:space="preserve"> PAGEREF _Toc197346524 \h </w:instrText>
+              <w:instrText xml:space="preserve"> PAGEREF _Toc198555940 \h </w:instrText>
             </w:r>
             <w:r>
               <w:rPr>
@@ -767,7 +828,7 @@
               <w14:ligatures w14:val="standardContextual"/>
             </w:rPr>
           </w:pPr>
-          <w:hyperlink w:anchor="_Toc197346525" w:history="1">
+          <w:hyperlink w:anchor="_Toc198555941" w:history="1">
             <w:r>
               <w:rPr>
                 <w:rStyle w:val="Hyperlink"/>
@@ -798,7 +859,7 @@
                 <w:bCs/>
                 <w:noProof/>
               </w:rPr>
-              <w:t>Conclusion</w:t>
+              <w:t>Sample images</w:t>
             </w:r>
             <w:r>
               <w:rPr>
@@ -819,7 +880,7 @@
                 <w:noProof/>
                 <w:webHidden/>
               </w:rPr>
-              <w:instrText xml:space="preserve"> PAGEREF _Toc197346525 \h </w:instrText>
+              <w:instrText xml:space="preserve"> PAGEREF _Toc198555941 \h </w:instrText>
             </w:r>
             <w:r>
               <w:rPr>
@@ -911,7 +972,7 @@
           <w:szCs w:val="24"/>
         </w:rPr>
       </w:pPr>
-      <w:bookmarkStart w:id="1" w:name="_Toc197346521"/>
+      <w:bookmarkStart w:id="1" w:name="_Toc198555937"/>
       <w:r>
         <w:rPr>
           <w:rFonts w:ascii="Times New Roman" w:hAnsi="Times New Roman" w:cs="Times New Roman"/>
@@ -991,8 +1052,19 @@
                 <w:sz w:val="24"/>
                 <w:szCs w:val="24"/>
               </w:rPr>
-              <w:t>Lenovo Gaming Legion 5 15IAH7H</w:t>
+              <w:t xml:space="preserve">Lenovo Gaming Legion 5 </w:t>
             </w:r>
+            <w:proofErr w:type="spellStart"/>
+            <w:r>
+              <w:rPr>
+                <w:rFonts w:ascii="Times New Roman" w:eastAsia="SimSun" w:hAnsi="Times New Roman" w:cs="Times New Roman"/>
+                <w:color w:val="auto"/>
+                <w:sz w:val="24"/>
+                <w:szCs w:val="24"/>
+              </w:rPr>
+              <w:t>15IAH7H</w:t>
+            </w:r>
+            <w:proofErr w:type="spellEnd"/>
           </w:p>
         </w:tc>
       </w:tr>
@@ -1049,8 +1121,39 @@
                 <w:sz w:val="24"/>
                 <w:szCs w:val="24"/>
               </w:rPr>
-              <w:t>Intel Core i5 12500H</w:t>
+              <w:t xml:space="preserve">Intel Core </w:t>
             </w:r>
+            <w:proofErr w:type="spellStart"/>
+            <w:r>
+              <w:rPr>
+                <w:rFonts w:ascii="Times New Roman" w:eastAsia="SimSun" w:hAnsi="Times New Roman" w:cs="Times New Roman"/>
+                <w:color w:val="auto"/>
+                <w:sz w:val="24"/>
+                <w:szCs w:val="24"/>
+              </w:rPr>
+              <w:t>i5</w:t>
+            </w:r>
+            <w:proofErr w:type="spellEnd"/>
+            <w:r>
+              <w:rPr>
+                <w:rFonts w:ascii="Times New Roman" w:eastAsia="SimSun" w:hAnsi="Times New Roman" w:cs="Times New Roman"/>
+                <w:color w:val="auto"/>
+                <w:sz w:val="24"/>
+                <w:szCs w:val="24"/>
+              </w:rPr>
+              <w:t xml:space="preserve"> </w:t>
+            </w:r>
+            <w:proofErr w:type="spellStart"/>
+            <w:r>
+              <w:rPr>
+                <w:rFonts w:ascii="Times New Roman" w:eastAsia="SimSun" w:hAnsi="Times New Roman" w:cs="Times New Roman"/>
+                <w:color w:val="auto"/>
+                <w:sz w:val="24"/>
+                <w:szCs w:val="24"/>
+              </w:rPr>
+              <w:t>12500H</w:t>
+            </w:r>
+            <w:proofErr w:type="spellEnd"/>
           </w:p>
           <w:p>
             <w:pPr>
@@ -1204,6 +1307,7 @@
                 <w:szCs w:val="24"/>
               </w:rPr>
             </w:pPr>
+            <w:proofErr w:type="spellStart"/>
             <w:r>
               <w:rPr>
                 <w:rFonts w:ascii="Times New Roman" w:eastAsia="SimSun" w:hAnsi="Times New Roman" w:cs="Times New Roman"/>
@@ -1211,7 +1315,17 @@
                 <w:sz w:val="24"/>
                 <w:szCs w:val="24"/>
               </w:rPr>
-              <w:t>DDR5-4800 – 16GB (RAM)</w:t>
+              <w:t>DDR5</w:t>
+            </w:r>
+            <w:proofErr w:type="spellEnd"/>
+            <w:r>
+              <w:rPr>
+                <w:rFonts w:ascii="Times New Roman" w:eastAsia="SimSun" w:hAnsi="Times New Roman" w:cs="Times New Roman"/>
+                <w:color w:val="auto"/>
+                <w:sz w:val="24"/>
+                <w:szCs w:val="24"/>
+              </w:rPr>
+              <w:t>-4800 – 16GB (RAM)</w:t>
             </w:r>
           </w:p>
           <w:p>
@@ -1232,8 +1346,19 @@
                 <w:sz w:val="24"/>
                 <w:szCs w:val="24"/>
               </w:rPr>
-              <w:t>512 GB SSD x2</w:t>
+              <w:t xml:space="preserve">512 GB SSD </w:t>
             </w:r>
+            <w:proofErr w:type="spellStart"/>
+            <w:r>
+              <w:rPr>
+                <w:rFonts w:ascii="Times New Roman" w:eastAsia="SimSun" w:hAnsi="Times New Roman" w:cs="Times New Roman"/>
+                <w:color w:val="auto"/>
+                <w:sz w:val="24"/>
+                <w:szCs w:val="24"/>
+              </w:rPr>
+              <w:t>x2</w:t>
+            </w:r>
+            <w:proofErr w:type="spellEnd"/>
           </w:p>
         </w:tc>
       </w:tr>
@@ -1351,7 +1476,7 @@
           <w:szCs w:val="24"/>
         </w:rPr>
       </w:pPr>
-      <w:bookmarkStart w:id="2" w:name="_Toc197346522"/>
+      <w:bookmarkStart w:id="2" w:name="_Toc198555938"/>
       <w:r>
         <w:rPr>
           <w:rFonts w:ascii="Times New Roman" w:hAnsi="Times New Roman" w:cs="Times New Roman"/>
@@ -1388,7 +1513,27 @@
           <w:sz w:val="24"/>
           <w:szCs w:val="24"/>
         </w:rPr>
-        <w:t xml:space="preserve">Making a executed program to automatically generate a random input with </w:t>
+        <w:t xml:space="preserve">Making </w:t>
+      </w:r>
+      <w:proofErr w:type="gramStart"/>
+      <w:r>
+        <w:rPr>
+          <w:rFonts w:ascii="Times New Roman" w:hAnsi="Times New Roman" w:cs="Times New Roman"/>
+          <w:color w:val="auto"/>
+          <w:sz w:val="24"/>
+          <w:szCs w:val="24"/>
+        </w:rPr>
+        <w:t>a</w:t>
+      </w:r>
+      <w:proofErr w:type="gramEnd"/>
+      <w:r>
+        <w:rPr>
+          <w:rFonts w:ascii="Times New Roman" w:hAnsi="Times New Roman" w:cs="Times New Roman"/>
+          <w:color w:val="auto"/>
+          <w:sz w:val="24"/>
+          <w:szCs w:val="24"/>
+        </w:rPr>
+        <w:t xml:space="preserve"> executed program to automatically generate a random input with </w:t>
       </w:r>
       <w:r>
         <w:rPr>
@@ -1397,7 +1542,7 @@
           <w:sz w:val="24"/>
           <w:szCs w:val="24"/>
         </w:rPr>
-        <w:t>3</w:t>
+        <w:t>6</w:t>
       </w:r>
       <w:r>
         <w:rPr>
@@ -1407,6 +1552,84 @@
           <w:szCs w:val="24"/>
         </w:rPr>
         <w:t xml:space="preserve"> different testcase:</w:t>
+      </w:r>
+    </w:p>
+    <w:p>
+      <w:pPr>
+        <w:pStyle w:val="ListParagraph"/>
+        <w:numPr>
+          <w:ilvl w:val="1"/>
+          <w:numId w:val="15"/>
+        </w:numPr>
+        <w:spacing w:line="360" w:lineRule="auto"/>
+        <w:jc w:val="both"/>
+        <w:rPr>
+          <w:rFonts w:ascii="Times New Roman" w:hAnsi="Times New Roman" w:cs="Times New Roman"/>
+          <w:color w:val="auto"/>
+          <w:sz w:val="24"/>
+          <w:szCs w:val="24"/>
+        </w:rPr>
+      </w:pPr>
+      <w:r>
+        <w:rPr>
+          <w:rFonts w:ascii="Times New Roman" w:hAnsi="Times New Roman" w:cs="Times New Roman"/>
+          <w:color w:val="auto"/>
+          <w:sz w:val="24"/>
+          <w:szCs w:val="24"/>
+        </w:rPr>
+        <w:t>100 bytes input</w:t>
+      </w:r>
+    </w:p>
+    <w:p>
+      <w:pPr>
+        <w:pStyle w:val="ListParagraph"/>
+        <w:numPr>
+          <w:ilvl w:val="1"/>
+          <w:numId w:val="15"/>
+        </w:numPr>
+        <w:spacing w:line="360" w:lineRule="auto"/>
+        <w:jc w:val="both"/>
+        <w:rPr>
+          <w:rFonts w:ascii="Times New Roman" w:hAnsi="Times New Roman" w:cs="Times New Roman"/>
+          <w:color w:val="auto"/>
+          <w:sz w:val="24"/>
+          <w:szCs w:val="24"/>
+        </w:rPr>
+      </w:pPr>
+      <w:r>
+        <w:rPr>
+          <w:rFonts w:ascii="Times New Roman" w:hAnsi="Times New Roman" w:cs="Times New Roman"/>
+          <w:color w:val="auto"/>
+          <w:sz w:val="24"/>
+          <w:szCs w:val="24"/>
+        </w:rPr>
+        <w:t>200 bytes input</w:t>
+      </w:r>
+    </w:p>
+    <w:p>
+      <w:pPr>
+        <w:pStyle w:val="ListParagraph"/>
+        <w:numPr>
+          <w:ilvl w:val="1"/>
+          <w:numId w:val="15"/>
+        </w:numPr>
+        <w:spacing w:line="360" w:lineRule="auto"/>
+        <w:jc w:val="both"/>
+        <w:rPr>
+          <w:rFonts w:ascii="Times New Roman" w:hAnsi="Times New Roman" w:cs="Times New Roman"/>
+          <w:color w:val="auto"/>
+          <w:sz w:val="24"/>
+          <w:szCs w:val="24"/>
+        </w:rPr>
+      </w:pPr>
+      <w:r>
+        <w:rPr>
+          <w:rFonts w:ascii="Times New Roman" w:hAnsi="Times New Roman" w:cs="Times New Roman"/>
+          <w:color w:val="auto"/>
+          <w:sz w:val="24"/>
+          <w:szCs w:val="24"/>
+        </w:rPr>
+        <w:t>300 bytes input</w:t>
       </w:r>
     </w:p>
     <w:p>
@@ -1523,6 +1746,7 @@
         </w:rPr>
         <w:t xml:space="preserve"> These testcase are generated randomly based on the program </w:t>
       </w:r>
+      <w:proofErr w:type="spellStart"/>
       <w:r>
         <w:rPr>
           <w:rFonts w:ascii="Times New Roman" w:hAnsi="Times New Roman" w:cs="Times New Roman"/>
@@ -1534,6 +1758,7 @@
         </w:rPr>
         <w:t>makingtextcase.exe</w:t>
       </w:r>
+      <w:proofErr w:type="spellEnd"/>
     </w:p>
     <w:p>
       <w:pPr>
@@ -1554,7 +1779,7 @@
           <w:szCs w:val="24"/>
         </w:rPr>
       </w:pPr>
-      <w:bookmarkStart w:id="3" w:name="_Toc197346523"/>
+      <w:bookmarkStart w:id="3" w:name="_Toc198555939"/>
       <w:r>
         <w:rPr>
           <w:rFonts w:ascii="Times New Roman" w:hAnsi="Times New Roman" w:cs="Times New Roman"/>
@@ -1564,8 +1789,21 @@
           <w:sz w:val="24"/>
           <w:szCs w:val="24"/>
         </w:rPr>
-        <w:t>RSA-OAEP</w:t>
+        <w:t>RSA-</w:t>
       </w:r>
+      <w:proofErr w:type="spellStart"/>
+      <w:r>
+        <w:rPr>
+          <w:rFonts w:ascii="Times New Roman" w:hAnsi="Times New Roman" w:cs="Times New Roman"/>
+          <w:b/>
+          <w:bCs/>
+          <w:color w:val="FF0000"/>
+          <w:sz w:val="24"/>
+          <w:szCs w:val="24"/>
+        </w:rPr>
+        <w:t>OAEP</w:t>
+      </w:r>
+      <w:proofErr w:type="spellEnd"/>
       <w:r>
         <w:rPr>
           <w:rFonts w:ascii="Times New Roman" w:hAnsi="Times New Roman" w:cs="Times New Roman"/>
@@ -1608,6 +1846,7 @@
         </w:rPr>
         <w:t xml:space="preserve">Key using throughout all files: </w:t>
       </w:r>
+      <w:proofErr w:type="spellStart"/>
       <w:r>
         <w:rPr>
           <w:rFonts w:ascii="Times New Roman" w:hAnsi="Times New Roman" w:cs="Times New Roman"/>
@@ -1619,6 +1858,7 @@
         </w:rPr>
         <w:t>public.pem</w:t>
       </w:r>
+      <w:proofErr w:type="spellEnd"/>
       <w:r>
         <w:rPr>
           <w:rFonts w:ascii="Times New Roman" w:hAnsi="Times New Roman" w:cs="Times New Roman"/>
@@ -1628,6 +1868,7 @@
         </w:rPr>
         <w:t xml:space="preserve"> (for public key) and </w:t>
       </w:r>
+      <w:proofErr w:type="spellStart"/>
       <w:r>
         <w:rPr>
           <w:rFonts w:ascii="Times New Roman" w:hAnsi="Times New Roman" w:cs="Times New Roman"/>
@@ -1639,6 +1880,7 @@
         </w:rPr>
         <w:t>private.pem</w:t>
       </w:r>
+      <w:proofErr w:type="spellEnd"/>
       <w:r>
         <w:rPr>
           <w:rFonts w:ascii="Times New Roman" w:hAnsi="Times New Roman" w:cs="Times New Roman"/>
@@ -1715,6 +1957,7 @@
         </w:rPr>
         <w:t xml:space="preserve">File encrypted: </w:t>
       </w:r>
+      <w:proofErr w:type="spellStart"/>
       <w:r>
         <w:rPr>
           <w:rFonts w:ascii="Times New Roman" w:hAnsi="Times New Roman" w:cs="Times New Roman"/>
@@ -1726,6 +1969,7 @@
         </w:rPr>
         <w:t>cipher.bin</w:t>
       </w:r>
+      <w:proofErr w:type="spellEnd"/>
       <w:r>
         <w:rPr>
           <w:rFonts w:ascii="Times New Roman" w:hAnsi="Times New Roman" w:cs="Times New Roman"/>
@@ -1774,6 +2018,7 @@
         </w:rPr>
         <w:t xml:space="preserve"> </w:t>
       </w:r>
+      <w:proofErr w:type="spellStart"/>
       <w:r>
         <w:rPr>
           <w:rFonts w:ascii="Times New Roman" w:hAnsi="Times New Roman" w:cs="Times New Roman"/>
@@ -1783,8 +2028,33 @@
           <w:sz w:val="24"/>
           <w:szCs w:val="24"/>
         </w:rPr>
-        <w:t>output.txt || decrypted.txt</w:t>
+        <w:t>output.txt</w:t>
       </w:r>
+      <w:proofErr w:type="spellEnd"/>
+      <w:r>
+        <w:rPr>
+          <w:rFonts w:ascii="Times New Roman" w:hAnsi="Times New Roman" w:cs="Times New Roman"/>
+          <w:i/>
+          <w:iCs/>
+          <w:color w:val="auto"/>
+          <w:sz w:val="24"/>
+          <w:szCs w:val="24"/>
+        </w:rPr>
+        <w:t xml:space="preserve"> || </w:t>
+      </w:r>
+      <w:proofErr w:type="spellStart"/>
+      <w:r>
+        <w:rPr>
+          <w:rFonts w:ascii="Times New Roman" w:hAnsi="Times New Roman" w:cs="Times New Roman"/>
+          <w:i/>
+          <w:iCs/>
+          <w:color w:val="auto"/>
+          <w:sz w:val="24"/>
+          <w:szCs w:val="24"/>
+        </w:rPr>
+        <w:t>decrypted.txt</w:t>
+      </w:r>
+      <w:proofErr w:type="spellEnd"/>
     </w:p>
     <w:p>
       <w:pPr>
@@ -1844,8 +2114,9 @@
           <w:sz w:val="24"/>
           <w:szCs w:val="24"/>
         </w:rPr>
-        <w:t>D:\CRYPTO\LAB\rsaoaep.exe gen &lt;keysize&gt; &lt;format&gt; &lt;privateKeyFile&gt; &lt;publicKeyFile&gt;</w:t>
+        <w:t>D:\CRYPTO\LAB\</w:t>
       </w:r>
+      <w:proofErr w:type="spellStart"/>
       <w:r>
         <w:rPr>
           <w:rFonts w:ascii="Times New Roman" w:hAnsi="Times New Roman" w:cs="Times New Roman"/>
@@ -1853,7 +2124,77 @@
           <w:sz w:val="24"/>
           <w:szCs w:val="24"/>
         </w:rPr>
-        <w:t xml:space="preserve"> </w:t>
+        <w:t>rsaoaep.exe</w:t>
+      </w:r>
+      <w:proofErr w:type="spellEnd"/>
+      <w:r>
+        <w:rPr>
+          <w:rFonts w:ascii="Times New Roman" w:hAnsi="Times New Roman" w:cs="Times New Roman"/>
+          <w:color w:val="auto"/>
+          <w:sz w:val="24"/>
+          <w:szCs w:val="24"/>
+        </w:rPr>
+        <w:t xml:space="preserve"> gen &lt;</w:t>
+      </w:r>
+      <w:proofErr w:type="spellStart"/>
+      <w:r>
+        <w:rPr>
+          <w:rFonts w:ascii="Times New Roman" w:hAnsi="Times New Roman" w:cs="Times New Roman"/>
+          <w:color w:val="auto"/>
+          <w:sz w:val="24"/>
+          <w:szCs w:val="24"/>
+        </w:rPr>
+        <w:t>keysize</w:t>
+      </w:r>
+      <w:proofErr w:type="spellEnd"/>
+      <w:r>
+        <w:rPr>
+          <w:rFonts w:ascii="Times New Roman" w:hAnsi="Times New Roman" w:cs="Times New Roman"/>
+          <w:color w:val="auto"/>
+          <w:sz w:val="24"/>
+          <w:szCs w:val="24"/>
+        </w:rPr>
+        <w:t>&gt; &lt;format&gt; &lt;</w:t>
+      </w:r>
+      <w:proofErr w:type="spellStart"/>
+      <w:r>
+        <w:rPr>
+          <w:rFonts w:ascii="Times New Roman" w:hAnsi="Times New Roman" w:cs="Times New Roman"/>
+          <w:color w:val="auto"/>
+          <w:sz w:val="24"/>
+          <w:szCs w:val="24"/>
+        </w:rPr>
+        <w:t>privateKeyFile</w:t>
+      </w:r>
+      <w:proofErr w:type="spellEnd"/>
+      <w:r>
+        <w:rPr>
+          <w:rFonts w:ascii="Times New Roman" w:hAnsi="Times New Roman" w:cs="Times New Roman"/>
+          <w:color w:val="auto"/>
+          <w:sz w:val="24"/>
+          <w:szCs w:val="24"/>
+        </w:rPr>
+        <w:t>&gt; &lt;</w:t>
+      </w:r>
+      <w:proofErr w:type="spellStart"/>
+      <w:r>
+        <w:rPr>
+          <w:rFonts w:ascii="Times New Roman" w:hAnsi="Times New Roman" w:cs="Times New Roman"/>
+          <w:color w:val="auto"/>
+          <w:sz w:val="24"/>
+          <w:szCs w:val="24"/>
+        </w:rPr>
+        <w:t>publicKeyFile</w:t>
+      </w:r>
+      <w:proofErr w:type="spellEnd"/>
+      <w:r>
+        <w:rPr>
+          <w:rFonts w:ascii="Times New Roman" w:hAnsi="Times New Roman" w:cs="Times New Roman"/>
+          <w:color w:val="auto"/>
+          <w:sz w:val="24"/>
+          <w:szCs w:val="24"/>
+        </w:rPr>
+        <w:t xml:space="preserve">&gt; </w:t>
       </w:r>
       <w:r>
         <w:rPr>
@@ -1864,6 +2205,7 @@
         </w:rPr>
         <w:t>(</w:t>
       </w:r>
+      <w:proofErr w:type="spellStart"/>
       <w:r>
         <w:rPr>
           <w:rFonts w:ascii="Times New Roman" w:hAnsi="Times New Roman" w:cs="Times New Roman"/>
@@ -1873,7 +2215,19 @@
           <w:sz w:val="24"/>
           <w:szCs w:val="24"/>
         </w:rPr>
-        <w:t>e.g:</w:t>
+        <w:t>e.g</w:t>
+      </w:r>
+      <w:proofErr w:type="spellEnd"/>
+      <w:r>
+        <w:rPr>
+          <w:rFonts w:ascii="Times New Roman" w:hAnsi="Times New Roman" w:cs="Times New Roman"/>
+          <w:i/>
+          <w:iCs/>
+          <w:color w:val="auto"/>
+          <w:sz w:val="24"/>
+          <w:szCs w:val="24"/>
+        </w:rPr>
+        <w:t>:</w:t>
       </w:r>
       <w:r>
         <w:rPr>
@@ -1882,8 +2236,9 @@
           <w:sz w:val="24"/>
           <w:szCs w:val="24"/>
         </w:rPr>
-        <w:t xml:space="preserve"> </w:t>
+        <w:t xml:space="preserve"> .\</w:t>
       </w:r>
+      <w:proofErr w:type="spellStart"/>
       <w:r>
         <w:rPr>
           <w:rFonts w:ascii="Times New Roman" w:hAnsi="Times New Roman" w:cs="Times New Roman"/>
@@ -1891,7 +2246,17 @@
           <w:sz w:val="24"/>
           <w:szCs w:val="24"/>
         </w:rPr>
-        <w:t xml:space="preserve">.\rsaoecp.exe gen </w:t>
+        <w:t>rsaoecp.exe</w:t>
+      </w:r>
+      <w:proofErr w:type="spellEnd"/>
+      <w:r>
+        <w:rPr>
+          <w:rFonts w:ascii="Times New Roman" w:hAnsi="Times New Roman" w:cs="Times New Roman"/>
+          <w:color w:val="auto"/>
+          <w:sz w:val="24"/>
+          <w:szCs w:val="24"/>
+        </w:rPr>
+        <w:t xml:space="preserve"> gen </w:t>
       </w:r>
       <w:r>
         <w:rPr>
@@ -1909,8 +2274,39 @@
           <w:sz w:val="24"/>
           <w:szCs w:val="24"/>
         </w:rPr>
-        <w:t xml:space="preserve"> PEM private.pem public.pem</w:t>
+        <w:t xml:space="preserve"> PEM </w:t>
       </w:r>
+      <w:proofErr w:type="spellStart"/>
+      <w:r>
+        <w:rPr>
+          <w:rFonts w:ascii="Times New Roman" w:hAnsi="Times New Roman" w:cs="Times New Roman"/>
+          <w:color w:val="auto"/>
+          <w:sz w:val="24"/>
+          <w:szCs w:val="24"/>
+        </w:rPr>
+        <w:t>private.pem</w:t>
+      </w:r>
+      <w:proofErr w:type="spellEnd"/>
+      <w:r>
+        <w:rPr>
+          <w:rFonts w:ascii="Times New Roman" w:hAnsi="Times New Roman" w:cs="Times New Roman"/>
+          <w:color w:val="auto"/>
+          <w:sz w:val="24"/>
+          <w:szCs w:val="24"/>
+        </w:rPr>
+        <w:t xml:space="preserve"> </w:t>
+      </w:r>
+      <w:proofErr w:type="spellStart"/>
+      <w:r>
+        <w:rPr>
+          <w:rFonts w:ascii="Times New Roman" w:hAnsi="Times New Roman" w:cs="Times New Roman"/>
+          <w:color w:val="auto"/>
+          <w:sz w:val="24"/>
+          <w:szCs w:val="24"/>
+        </w:rPr>
+        <w:t>public.pem</w:t>
+      </w:r>
+      <w:proofErr w:type="spellEnd"/>
       <w:r>
         <w:rPr>
           <w:rFonts w:ascii="Times New Roman" w:hAnsi="Times New Roman" w:cs="Times New Roman"/>
@@ -1957,6 +2353,7 @@
           <w:sz w:val="24"/>
           <w:szCs w:val="24"/>
         </w:rPr>
+        <w:lastRenderedPageBreak/>
         <w:t>+</w:t>
       </w:r>
       <w:r>
@@ -1975,8 +2372,9 @@
           <w:sz w:val="24"/>
           <w:szCs w:val="24"/>
         </w:rPr>
-        <w:t>D:\CRYPTO\LAB\rsaoaep.exe enc &lt;format&gt; &lt;publicKeyFile&gt; &lt;plainFile&gt; &lt;cipherFile&gt;</w:t>
+        <w:t>D:\CRYPTO\LAB\</w:t>
       </w:r>
+      <w:proofErr w:type="spellStart"/>
       <w:r>
         <w:rPr>
           <w:rFonts w:ascii="Times New Roman" w:hAnsi="Times New Roman" w:cs="Times New Roman"/>
@@ -1984,7 +2382,77 @@
           <w:sz w:val="24"/>
           <w:szCs w:val="24"/>
         </w:rPr>
-        <w:t xml:space="preserve"> </w:t>
+        <w:t>rsaoaep.exe</w:t>
+      </w:r>
+      <w:proofErr w:type="spellEnd"/>
+      <w:r>
+        <w:rPr>
+          <w:rFonts w:ascii="Times New Roman" w:hAnsi="Times New Roman" w:cs="Times New Roman"/>
+          <w:color w:val="auto"/>
+          <w:sz w:val="24"/>
+          <w:szCs w:val="24"/>
+        </w:rPr>
+        <w:t xml:space="preserve"> enc &lt;format&gt; &lt;</w:t>
+      </w:r>
+      <w:proofErr w:type="spellStart"/>
+      <w:r>
+        <w:rPr>
+          <w:rFonts w:ascii="Times New Roman" w:hAnsi="Times New Roman" w:cs="Times New Roman"/>
+          <w:color w:val="auto"/>
+          <w:sz w:val="24"/>
+          <w:szCs w:val="24"/>
+        </w:rPr>
+        <w:t>publicKeyFile</w:t>
+      </w:r>
+      <w:proofErr w:type="spellEnd"/>
+      <w:r>
+        <w:rPr>
+          <w:rFonts w:ascii="Times New Roman" w:hAnsi="Times New Roman" w:cs="Times New Roman"/>
+          <w:color w:val="auto"/>
+          <w:sz w:val="24"/>
+          <w:szCs w:val="24"/>
+        </w:rPr>
+        <w:t>&gt; &lt;</w:t>
+      </w:r>
+      <w:proofErr w:type="spellStart"/>
+      <w:r>
+        <w:rPr>
+          <w:rFonts w:ascii="Times New Roman" w:hAnsi="Times New Roman" w:cs="Times New Roman"/>
+          <w:color w:val="auto"/>
+          <w:sz w:val="24"/>
+          <w:szCs w:val="24"/>
+        </w:rPr>
+        <w:t>plainFile</w:t>
+      </w:r>
+      <w:proofErr w:type="spellEnd"/>
+      <w:r>
+        <w:rPr>
+          <w:rFonts w:ascii="Times New Roman" w:hAnsi="Times New Roman" w:cs="Times New Roman"/>
+          <w:color w:val="auto"/>
+          <w:sz w:val="24"/>
+          <w:szCs w:val="24"/>
+        </w:rPr>
+        <w:t>&gt; &lt;</w:t>
+      </w:r>
+      <w:proofErr w:type="spellStart"/>
+      <w:r>
+        <w:rPr>
+          <w:rFonts w:ascii="Times New Roman" w:hAnsi="Times New Roman" w:cs="Times New Roman"/>
+          <w:color w:val="auto"/>
+          <w:sz w:val="24"/>
+          <w:szCs w:val="24"/>
+        </w:rPr>
+        <w:t>cipherFile</w:t>
+      </w:r>
+      <w:proofErr w:type="spellEnd"/>
+      <w:r>
+        <w:rPr>
+          <w:rFonts w:ascii="Times New Roman" w:hAnsi="Times New Roman" w:cs="Times New Roman"/>
+          <w:color w:val="auto"/>
+          <w:sz w:val="24"/>
+          <w:szCs w:val="24"/>
+        </w:rPr>
+        <w:t xml:space="preserve">&gt; </w:t>
       </w:r>
       <w:r>
         <w:rPr>
@@ -1995,6 +2463,7 @@
         </w:rPr>
         <w:t>(</w:t>
       </w:r>
+      <w:proofErr w:type="spellStart"/>
       <w:r>
         <w:rPr>
           <w:rFonts w:ascii="Times New Roman" w:hAnsi="Times New Roman" w:cs="Times New Roman"/>
@@ -2004,8 +2473,60 @@
           <w:sz w:val="24"/>
           <w:szCs w:val="24"/>
         </w:rPr>
-        <w:t>e.g:</w:t>
+        <w:t>e.g</w:t>
       </w:r>
+      <w:proofErr w:type="spellEnd"/>
+      <w:r>
+        <w:rPr>
+          <w:rFonts w:ascii="Times New Roman" w:hAnsi="Times New Roman" w:cs="Times New Roman"/>
+          <w:i/>
+          <w:iCs/>
+          <w:color w:val="auto"/>
+          <w:sz w:val="24"/>
+          <w:szCs w:val="24"/>
+        </w:rPr>
+        <w:t>:</w:t>
+      </w:r>
+      <w:r>
+        <w:rPr>
+          <w:rFonts w:ascii="Times New Roman" w:hAnsi="Times New Roman" w:cs="Times New Roman"/>
+          <w:color w:val="auto"/>
+          <w:sz w:val="24"/>
+          <w:szCs w:val="24"/>
+        </w:rPr>
+        <w:t xml:space="preserve"> .\</w:t>
+      </w:r>
+      <w:proofErr w:type="spellStart"/>
+      <w:r>
+        <w:rPr>
+          <w:rFonts w:ascii="Times New Roman" w:hAnsi="Times New Roman" w:cs="Times New Roman"/>
+          <w:color w:val="auto"/>
+          <w:sz w:val="24"/>
+          <w:szCs w:val="24"/>
+        </w:rPr>
+        <w:t>rsaoecp.exe</w:t>
+      </w:r>
+      <w:proofErr w:type="spellEnd"/>
+      <w:r>
+        <w:rPr>
+          <w:rFonts w:ascii="Times New Roman" w:hAnsi="Times New Roman" w:cs="Times New Roman"/>
+          <w:color w:val="auto"/>
+          <w:sz w:val="24"/>
+          <w:szCs w:val="24"/>
+        </w:rPr>
+        <w:t xml:space="preserve"> enc PEM </w:t>
+      </w:r>
+      <w:proofErr w:type="spellStart"/>
+      <w:r>
+        <w:rPr>
+          <w:rFonts w:ascii="Times New Roman" w:hAnsi="Times New Roman" w:cs="Times New Roman"/>
+          <w:color w:val="auto"/>
+          <w:sz w:val="24"/>
+          <w:szCs w:val="24"/>
+        </w:rPr>
+        <w:t>public.pem</w:t>
+      </w:r>
+      <w:proofErr w:type="spellEnd"/>
       <w:r>
         <w:rPr>
           <w:rFonts w:ascii="Times New Roman" w:hAnsi="Times New Roman" w:cs="Times New Roman"/>
@@ -2015,6 +2536,7 @@
         </w:rPr>
         <w:t xml:space="preserve"> </w:t>
       </w:r>
+      <w:proofErr w:type="spellStart"/>
       <w:r>
         <w:rPr>
           <w:rFonts w:ascii="Times New Roman" w:hAnsi="Times New Roman" w:cs="Times New Roman"/>
@@ -2022,8 +2544,29 @@
           <w:sz w:val="24"/>
           <w:szCs w:val="24"/>
         </w:rPr>
-        <w:t>.\rsaoecp.exe enc PEM public.pem random_1K.txt cipher.bin</w:t>
+        <w:t>random_1K.txt</w:t>
       </w:r>
+      <w:proofErr w:type="spellEnd"/>
+      <w:r>
+        <w:rPr>
+          <w:rFonts w:ascii="Times New Roman" w:hAnsi="Times New Roman" w:cs="Times New Roman"/>
+          <w:color w:val="auto"/>
+          <w:sz w:val="24"/>
+          <w:szCs w:val="24"/>
+        </w:rPr>
+        <w:t xml:space="preserve"> </w:t>
+      </w:r>
+      <w:proofErr w:type="spellStart"/>
+      <w:r>
+        <w:rPr>
+          <w:rFonts w:ascii="Times New Roman" w:hAnsi="Times New Roman" w:cs="Times New Roman"/>
+          <w:color w:val="auto"/>
+          <w:sz w:val="24"/>
+          <w:szCs w:val="24"/>
+        </w:rPr>
+        <w:t>cipher.bin</w:t>
+      </w:r>
+      <w:proofErr w:type="spellEnd"/>
       <w:r>
         <w:rPr>
           <w:rFonts w:ascii="Times New Roman" w:hAnsi="Times New Roman" w:cs="Times New Roman"/>
@@ -2068,7 +2611,6 @@
           <w:sz w:val="24"/>
           <w:szCs w:val="24"/>
         </w:rPr>
-        <w:lastRenderedPageBreak/>
         <w:t>+</w:t>
       </w:r>
       <w:r>
@@ -2078,8 +2620,9 @@
           <w:sz w:val="24"/>
           <w:szCs w:val="24"/>
         </w:rPr>
-        <w:t>D:\CRYPTO\LAB\rsaoaep.exe dec &lt;format&gt; &lt;privateKeyFile&gt; &lt;plainFile&gt; &lt;cipherFile&gt;</w:t>
+        <w:t>D:\CRYPTO\LAB\</w:t>
       </w:r>
+      <w:proofErr w:type="spellStart"/>
       <w:r>
         <w:rPr>
           <w:rFonts w:ascii="Times New Roman" w:hAnsi="Times New Roman" w:cs="Times New Roman"/>
@@ -2087,7 +2630,77 @@
           <w:sz w:val="24"/>
           <w:szCs w:val="24"/>
         </w:rPr>
-        <w:t xml:space="preserve"> </w:t>
+        <w:t>rsaoaep.exe</w:t>
+      </w:r>
+      <w:proofErr w:type="spellEnd"/>
+      <w:r>
+        <w:rPr>
+          <w:rFonts w:ascii="Times New Roman" w:hAnsi="Times New Roman" w:cs="Times New Roman"/>
+          <w:color w:val="auto"/>
+          <w:sz w:val="24"/>
+          <w:szCs w:val="24"/>
+        </w:rPr>
+        <w:t xml:space="preserve"> dec &lt;format&gt; &lt;</w:t>
+      </w:r>
+      <w:proofErr w:type="spellStart"/>
+      <w:r>
+        <w:rPr>
+          <w:rFonts w:ascii="Times New Roman" w:hAnsi="Times New Roman" w:cs="Times New Roman"/>
+          <w:color w:val="auto"/>
+          <w:sz w:val="24"/>
+          <w:szCs w:val="24"/>
+        </w:rPr>
+        <w:t>privateKeyFile</w:t>
+      </w:r>
+      <w:proofErr w:type="spellEnd"/>
+      <w:r>
+        <w:rPr>
+          <w:rFonts w:ascii="Times New Roman" w:hAnsi="Times New Roman" w:cs="Times New Roman"/>
+          <w:color w:val="auto"/>
+          <w:sz w:val="24"/>
+          <w:szCs w:val="24"/>
+        </w:rPr>
+        <w:t>&gt; &lt;</w:t>
+      </w:r>
+      <w:proofErr w:type="spellStart"/>
+      <w:r>
+        <w:rPr>
+          <w:rFonts w:ascii="Times New Roman" w:hAnsi="Times New Roman" w:cs="Times New Roman"/>
+          <w:color w:val="auto"/>
+          <w:sz w:val="24"/>
+          <w:szCs w:val="24"/>
+        </w:rPr>
+        <w:t>plainFile</w:t>
+      </w:r>
+      <w:proofErr w:type="spellEnd"/>
+      <w:r>
+        <w:rPr>
+          <w:rFonts w:ascii="Times New Roman" w:hAnsi="Times New Roman" w:cs="Times New Roman"/>
+          <w:color w:val="auto"/>
+          <w:sz w:val="24"/>
+          <w:szCs w:val="24"/>
+        </w:rPr>
+        <w:t>&gt; &lt;</w:t>
+      </w:r>
+      <w:proofErr w:type="spellStart"/>
+      <w:r>
+        <w:rPr>
+          <w:rFonts w:ascii="Times New Roman" w:hAnsi="Times New Roman" w:cs="Times New Roman"/>
+          <w:color w:val="auto"/>
+          <w:sz w:val="24"/>
+          <w:szCs w:val="24"/>
+        </w:rPr>
+        <w:t>cipherFile</w:t>
+      </w:r>
+      <w:proofErr w:type="spellEnd"/>
+      <w:r>
+        <w:rPr>
+          <w:rFonts w:ascii="Times New Roman" w:hAnsi="Times New Roman" w:cs="Times New Roman"/>
+          <w:color w:val="auto"/>
+          <w:sz w:val="24"/>
+          <w:szCs w:val="24"/>
+        </w:rPr>
+        <w:t xml:space="preserve">&gt; </w:t>
       </w:r>
       <w:r>
         <w:rPr>
@@ -2098,8 +2711,72 @@
           <w:sz w:val="24"/>
           <w:szCs w:val="24"/>
         </w:rPr>
-        <w:t>(e.g:</w:t>
+        <w:t>(</w:t>
       </w:r>
+      <w:proofErr w:type="spellStart"/>
+      <w:r>
+        <w:rPr>
+          <w:rFonts w:ascii="Times New Roman" w:hAnsi="Times New Roman" w:cs="Times New Roman"/>
+          <w:i/>
+          <w:iCs/>
+          <w:color w:val="auto"/>
+          <w:sz w:val="24"/>
+          <w:szCs w:val="24"/>
+        </w:rPr>
+        <w:t>e.g</w:t>
+      </w:r>
+      <w:proofErr w:type="spellEnd"/>
+      <w:r>
+        <w:rPr>
+          <w:rFonts w:ascii="Times New Roman" w:hAnsi="Times New Roman" w:cs="Times New Roman"/>
+          <w:i/>
+          <w:iCs/>
+          <w:color w:val="auto"/>
+          <w:sz w:val="24"/>
+          <w:szCs w:val="24"/>
+        </w:rPr>
+        <w:t>:</w:t>
+      </w:r>
+      <w:r>
+        <w:rPr>
+          <w:rFonts w:ascii="Times New Roman" w:hAnsi="Times New Roman" w:cs="Times New Roman"/>
+          <w:color w:val="auto"/>
+          <w:sz w:val="24"/>
+          <w:szCs w:val="24"/>
+        </w:rPr>
+        <w:t xml:space="preserve"> .\</w:t>
+      </w:r>
+      <w:proofErr w:type="spellStart"/>
+      <w:r>
+        <w:rPr>
+          <w:rFonts w:ascii="Times New Roman" w:hAnsi="Times New Roman" w:cs="Times New Roman"/>
+          <w:color w:val="auto"/>
+          <w:sz w:val="24"/>
+          <w:szCs w:val="24"/>
+        </w:rPr>
+        <w:t>rsaoecp.exe</w:t>
+      </w:r>
+      <w:proofErr w:type="spellEnd"/>
+      <w:r>
+        <w:rPr>
+          <w:rFonts w:ascii="Times New Roman" w:hAnsi="Times New Roman" w:cs="Times New Roman"/>
+          <w:color w:val="auto"/>
+          <w:sz w:val="24"/>
+          <w:szCs w:val="24"/>
+        </w:rPr>
+        <w:t xml:space="preserve"> dec PEM </w:t>
+      </w:r>
+      <w:proofErr w:type="spellStart"/>
+      <w:r>
+        <w:rPr>
+          <w:rFonts w:ascii="Times New Roman" w:hAnsi="Times New Roman" w:cs="Times New Roman"/>
+          <w:color w:val="auto"/>
+          <w:sz w:val="24"/>
+          <w:szCs w:val="24"/>
+        </w:rPr>
+        <w:t>private.pem</w:t>
+      </w:r>
+      <w:proofErr w:type="spellEnd"/>
       <w:r>
         <w:rPr>
           <w:rFonts w:ascii="Times New Roman" w:hAnsi="Times New Roman" w:cs="Times New Roman"/>
@@ -2109,6 +2786,7 @@
         </w:rPr>
         <w:t xml:space="preserve"> </w:t>
       </w:r>
+      <w:proofErr w:type="spellStart"/>
       <w:r>
         <w:rPr>
           <w:rFonts w:ascii="Times New Roman" w:hAnsi="Times New Roman" w:cs="Times New Roman"/>
@@ -2116,8 +2794,29 @@
           <w:sz w:val="24"/>
           <w:szCs w:val="24"/>
         </w:rPr>
-        <w:t>.\rsaoecp.exe dec PEM private.pem output.txt cipher.bin</w:t>
+        <w:t>output.txt</w:t>
       </w:r>
+      <w:proofErr w:type="spellEnd"/>
+      <w:r>
+        <w:rPr>
+          <w:rFonts w:ascii="Times New Roman" w:hAnsi="Times New Roman" w:cs="Times New Roman"/>
+          <w:color w:val="auto"/>
+          <w:sz w:val="24"/>
+          <w:szCs w:val="24"/>
+        </w:rPr>
+        <w:t xml:space="preserve"> </w:t>
+      </w:r>
+      <w:proofErr w:type="spellStart"/>
+      <w:r>
+        <w:rPr>
+          <w:rFonts w:ascii="Times New Roman" w:hAnsi="Times New Roman" w:cs="Times New Roman"/>
+          <w:color w:val="auto"/>
+          <w:sz w:val="24"/>
+          <w:szCs w:val="24"/>
+        </w:rPr>
+        <w:t>cipher.bin</w:t>
+      </w:r>
+      <w:proofErr w:type="spellEnd"/>
       <w:r>
         <w:rPr>
           <w:rFonts w:ascii="Times New Roman" w:hAnsi="Times New Roman" w:cs="Times New Roman"/>
@@ -2216,7 +2915,27 @@
           <w:sz w:val="24"/>
           <w:szCs w:val="24"/>
         </w:rPr>
-        <w:t xml:space="preserve"> Mili second (ms)</w:t>
+        <w:t xml:space="preserve"> Mili second (</w:t>
+      </w:r>
+      <w:proofErr w:type="spellStart"/>
+      <w:r>
+        <w:rPr>
+          <w:rFonts w:ascii="Times New Roman" w:hAnsi="Times New Roman" w:cs="Times New Roman"/>
+          <w:color w:val="auto"/>
+          <w:sz w:val="24"/>
+          <w:szCs w:val="24"/>
+        </w:rPr>
+        <w:t>ms</w:t>
+      </w:r>
+      <w:proofErr w:type="spellEnd"/>
+      <w:r>
+        <w:rPr>
+          <w:rFonts w:ascii="Times New Roman" w:hAnsi="Times New Roman" w:cs="Times New Roman"/>
+          <w:color w:val="auto"/>
+          <w:sz w:val="24"/>
+          <w:szCs w:val="24"/>
+        </w:rPr>
+        <w:t>)</w:t>
       </w:r>
     </w:p>
     <w:p>
@@ -2274,15 +2993,19 @@
     <w:tbl>
       <w:tblPr>
         <w:tblStyle w:val="TableGrid"/>
-        <w:tblW w:w="9535" w:type="dxa"/>
+        <w:tblW w:w="11440" w:type="dxa"/>
+        <w:tblInd w:w="-815" w:type="dxa"/>
         <w:tblLayout w:type="fixed"/>
         <w:tblLook w:val="04A0" w:firstRow="1" w:lastRow="0" w:firstColumn="1" w:lastColumn="0" w:noHBand="0" w:noVBand="1"/>
       </w:tblPr>
       <w:tblGrid>
         <w:gridCol w:w="1363"/>
-        <w:gridCol w:w="2592"/>
-        <w:gridCol w:w="2790"/>
-        <w:gridCol w:w="2790"/>
+        <w:gridCol w:w="1517"/>
+        <w:gridCol w:w="1710"/>
+        <w:gridCol w:w="1975"/>
+        <w:gridCol w:w="1625"/>
+        <w:gridCol w:w="1625"/>
+        <w:gridCol w:w="1625"/>
       </w:tblGrid>
       <w:tr>
         <w:tc>
@@ -2306,7 +3029,7 @@
         </w:tc>
         <w:tc>
           <w:tcPr>
-            <w:tcW w:w="2592" w:type="dxa"/>
+            <w:tcW w:w="1517" w:type="dxa"/>
             <w:vAlign w:val="center"/>
           </w:tcPr>
           <w:p>
@@ -2322,6 +3045,7 @@
                 <w:szCs w:val="24"/>
               </w:rPr>
             </w:pPr>
+            <w:proofErr w:type="spellStart"/>
             <w:r>
               <w:rPr>
                 <w:rFonts w:ascii="Times New Roman" w:eastAsia="SimSun" w:hAnsi="Times New Roman" w:cs="Times New Roman"/>
@@ -2331,13 +3055,25 @@
                 <w:sz w:val="24"/>
                 <w:szCs w:val="24"/>
               </w:rPr>
-              <w:t>1KB</w:t>
+              <w:t>1</w:t>
             </w:r>
+            <w:r>
+              <w:rPr>
+                <w:rFonts w:ascii="Times New Roman" w:eastAsia="SimSun" w:hAnsi="Times New Roman" w:cs="Times New Roman"/>
+                <w:b/>
+                <w:bCs/>
+                <w:color w:val="FF0000"/>
+                <w:sz w:val="24"/>
+                <w:szCs w:val="24"/>
+              </w:rPr>
+              <w:t>00B</w:t>
+            </w:r>
+            <w:proofErr w:type="spellEnd"/>
           </w:p>
         </w:tc>
         <w:tc>
           <w:tcPr>
-            <w:tcW w:w="2790" w:type="dxa"/>
+            <w:tcW w:w="1710" w:type="dxa"/>
             <w:vAlign w:val="center"/>
           </w:tcPr>
           <w:p>
@@ -2353,6 +3089,7 @@
                 <w:szCs w:val="24"/>
               </w:rPr>
             </w:pPr>
+            <w:proofErr w:type="spellStart"/>
             <w:r>
               <w:rPr>
                 <w:rFonts w:ascii="Times New Roman" w:eastAsia="SimSun" w:hAnsi="Times New Roman" w:cs="Times New Roman"/>
@@ -2362,13 +3099,25 @@
                 <w:sz w:val="24"/>
                 <w:szCs w:val="24"/>
               </w:rPr>
-              <w:t>10KB</w:t>
+              <w:t>200</w:t>
             </w:r>
+            <w:r>
+              <w:rPr>
+                <w:rFonts w:ascii="Times New Roman" w:eastAsia="SimSun" w:hAnsi="Times New Roman" w:cs="Times New Roman"/>
+                <w:b/>
+                <w:bCs/>
+                <w:color w:val="FF0000"/>
+                <w:sz w:val="24"/>
+                <w:szCs w:val="24"/>
+              </w:rPr>
+              <w:t>B</w:t>
+            </w:r>
+            <w:proofErr w:type="spellEnd"/>
           </w:p>
         </w:tc>
         <w:tc>
           <w:tcPr>
-            <w:tcW w:w="2790" w:type="dxa"/>
+            <w:tcW w:w="1975" w:type="dxa"/>
             <w:vAlign w:val="center"/>
           </w:tcPr>
           <w:p>
@@ -2384,6 +3133,117 @@
                 <w:szCs w:val="24"/>
               </w:rPr>
             </w:pPr>
+            <w:proofErr w:type="spellStart"/>
+            <w:r>
+              <w:rPr>
+                <w:rFonts w:ascii="Times New Roman" w:eastAsia="SimSun" w:hAnsi="Times New Roman" w:cs="Times New Roman"/>
+                <w:b/>
+                <w:bCs/>
+                <w:color w:val="FF0000"/>
+                <w:sz w:val="24"/>
+                <w:szCs w:val="24"/>
+              </w:rPr>
+              <w:t>300</w:t>
+            </w:r>
+            <w:r>
+              <w:rPr>
+                <w:rFonts w:ascii="Times New Roman" w:eastAsia="SimSun" w:hAnsi="Times New Roman" w:cs="Times New Roman"/>
+                <w:b/>
+                <w:bCs/>
+                <w:color w:val="FF0000"/>
+                <w:sz w:val="24"/>
+                <w:szCs w:val="24"/>
+              </w:rPr>
+              <w:t>B</w:t>
+            </w:r>
+            <w:proofErr w:type="spellEnd"/>
+          </w:p>
+        </w:tc>
+        <w:tc>
+          <w:tcPr>
+            <w:tcW w:w="1625" w:type="dxa"/>
+            <w:vAlign w:val="center"/>
+          </w:tcPr>
+          <w:p>
+            <w:pPr>
+              <w:spacing w:line="360" w:lineRule="auto"/>
+              <w:jc w:val="center"/>
+              <w:rPr>
+                <w:rFonts w:ascii="Times New Roman" w:eastAsia="SimSun" w:hAnsi="Times New Roman" w:cs="Times New Roman"/>
+                <w:b/>
+                <w:bCs/>
+                <w:color w:val="FF0000"/>
+                <w:sz w:val="24"/>
+                <w:szCs w:val="24"/>
+              </w:rPr>
+            </w:pPr>
+            <w:proofErr w:type="spellStart"/>
+            <w:r>
+              <w:rPr>
+                <w:rFonts w:ascii="Times New Roman" w:eastAsia="SimSun" w:hAnsi="Times New Roman" w:cs="Times New Roman"/>
+                <w:b/>
+                <w:bCs/>
+                <w:color w:val="FF0000"/>
+                <w:sz w:val="24"/>
+                <w:szCs w:val="24"/>
+              </w:rPr>
+              <w:t>1KB</w:t>
+            </w:r>
+            <w:proofErr w:type="spellEnd"/>
+          </w:p>
+        </w:tc>
+        <w:tc>
+          <w:tcPr>
+            <w:tcW w:w="1625" w:type="dxa"/>
+            <w:vAlign w:val="center"/>
+          </w:tcPr>
+          <w:p>
+            <w:pPr>
+              <w:spacing w:line="360" w:lineRule="auto"/>
+              <w:jc w:val="center"/>
+              <w:rPr>
+                <w:rFonts w:ascii="Times New Roman" w:eastAsia="SimSun" w:hAnsi="Times New Roman" w:cs="Times New Roman"/>
+                <w:b/>
+                <w:bCs/>
+                <w:color w:val="FF0000"/>
+                <w:sz w:val="24"/>
+                <w:szCs w:val="24"/>
+              </w:rPr>
+            </w:pPr>
+            <w:proofErr w:type="spellStart"/>
+            <w:r>
+              <w:rPr>
+                <w:rFonts w:ascii="Times New Roman" w:eastAsia="SimSun" w:hAnsi="Times New Roman" w:cs="Times New Roman"/>
+                <w:b/>
+                <w:bCs/>
+                <w:color w:val="FF0000"/>
+                <w:sz w:val="24"/>
+                <w:szCs w:val="24"/>
+              </w:rPr>
+              <w:t>10KB</w:t>
+            </w:r>
+            <w:proofErr w:type="spellEnd"/>
+          </w:p>
+        </w:tc>
+        <w:tc>
+          <w:tcPr>
+            <w:tcW w:w="1625" w:type="dxa"/>
+            <w:vAlign w:val="center"/>
+          </w:tcPr>
+          <w:p>
+            <w:pPr>
+              <w:spacing w:line="360" w:lineRule="auto"/>
+              <w:jc w:val="center"/>
+              <w:rPr>
+                <w:rFonts w:ascii="Times New Roman" w:eastAsia="SimSun" w:hAnsi="Times New Roman" w:cs="Times New Roman"/>
+                <w:b/>
+                <w:bCs/>
+                <w:color w:val="FF0000"/>
+                <w:sz w:val="24"/>
+                <w:szCs w:val="24"/>
+              </w:rPr>
+            </w:pPr>
+            <w:proofErr w:type="spellStart"/>
             <w:r>
               <w:rPr>
                 <w:rFonts w:ascii="Times New Roman" w:eastAsia="SimSun" w:hAnsi="Times New Roman" w:cs="Times New Roman"/>
@@ -2395,6 +3255,7 @@
               </w:rPr>
               <w:t>1MB</w:t>
             </w:r>
+            <w:proofErr w:type="spellEnd"/>
           </w:p>
         </w:tc>
       </w:tr>
@@ -2417,6 +3278,7 @@
                 <w:szCs w:val="24"/>
               </w:rPr>
             </w:pPr>
+            <w:proofErr w:type="spellStart"/>
             <w:r>
               <w:rPr>
                 <w:rFonts w:ascii="Times New Roman" w:eastAsia="SimSun" w:hAnsi="Times New Roman" w:cs="Times New Roman"/>
@@ -2428,11 +3290,85 @@
               </w:rPr>
               <w:t>Encrytion</w:t>
             </w:r>
+            <w:proofErr w:type="spellEnd"/>
           </w:p>
         </w:tc>
         <w:tc>
           <w:tcPr>
-            <w:tcW w:w="2592" w:type="dxa"/>
+            <w:tcW w:w="1517" w:type="dxa"/>
+            <w:vAlign w:val="center"/>
+          </w:tcPr>
+          <w:p>
+            <w:pPr>
+              <w:spacing w:line="360" w:lineRule="auto"/>
+              <w:rPr>
+                <w:rFonts w:ascii="Times New Roman" w:hAnsi="Times New Roman" w:cs="Times New Roman"/>
+                <w:color w:val="auto"/>
+                <w:sz w:val="24"/>
+                <w:szCs w:val="24"/>
+              </w:rPr>
+            </w:pPr>
+            <w:r>
+              <w:rPr>
+                <w:rFonts w:ascii="Times New Roman" w:eastAsia="SimSun" w:hAnsi="Times New Roman" w:cs="Times New Roman"/>
+                <w:color w:val="auto"/>
+                <w:sz w:val="24"/>
+                <w:szCs w:val="24"/>
+              </w:rPr>
+              <w:t>TT:</w:t>
+            </w:r>
+            <w:r>
+              <w:rPr>
+                <w:rFonts w:ascii="Times New Roman" w:eastAsia="SimSun" w:hAnsi="Times New Roman" w:cs="Times New Roman"/>
+                <w:color w:val="auto"/>
+                <w:sz w:val="24"/>
+                <w:szCs w:val="24"/>
+              </w:rPr>
+              <w:t xml:space="preserve"> </w:t>
+            </w:r>
+            <w:r>
+              <w:rPr>
+                <w:rFonts w:ascii="Times New Roman" w:eastAsia="SimSun" w:hAnsi="Times New Roman" w:cs="Times New Roman"/>
+                <w:color w:val="auto"/>
+                <w:sz w:val="24"/>
+                <w:szCs w:val="24"/>
+              </w:rPr>
+              <w:t>3005</w:t>
+            </w:r>
+          </w:p>
+          <w:p>
+            <w:pPr>
+              <w:spacing w:line="360" w:lineRule="auto"/>
+              <w:rPr>
+                <w:rFonts w:ascii="Times New Roman" w:hAnsi="Times New Roman" w:cs="Times New Roman"/>
+                <w:color w:val="auto"/>
+                <w:sz w:val="24"/>
+                <w:szCs w:val="24"/>
+              </w:rPr>
+            </w:pPr>
+            <w:r>
+              <w:rPr>
+                <w:rFonts w:ascii="Times New Roman" w:eastAsia="SimSun" w:hAnsi="Times New Roman" w:cs="Times New Roman"/>
+                <w:color w:val="auto"/>
+                <w:sz w:val="24"/>
+                <w:szCs w:val="24"/>
+              </w:rPr>
+              <w:t xml:space="preserve">AT: </w:t>
+            </w:r>
+            <w:r>
+              <w:rPr>
+                <w:rFonts w:ascii="Times New Roman" w:eastAsia="SimSun" w:hAnsi="Times New Roman" w:cs="Times New Roman"/>
+                <w:color w:val="auto"/>
+                <w:sz w:val="24"/>
+                <w:szCs w:val="24"/>
+              </w:rPr>
+              <w:t>0.3005</w:t>
+            </w:r>
+          </w:p>
+        </w:tc>
+        <w:tc>
+          <w:tcPr>
+            <w:tcW w:w="1710" w:type="dxa"/>
             <w:vAlign w:val="center"/>
           </w:tcPr>
           <w:p>
@@ -2461,7 +3397,7 @@
                 <w:sz w:val="24"/>
                 <w:szCs w:val="24"/>
               </w:rPr>
-              <w:t>144329</w:t>
+              <w:t>4013</w:t>
             </w:r>
           </w:p>
           <w:p>
@@ -2490,13 +3426,77 @@
                 <w:sz w:val="24"/>
                 <w:szCs w:val="24"/>
               </w:rPr>
-              <w:t>14.4329</w:t>
+              <w:t>0.4013</w:t>
             </w:r>
           </w:p>
         </w:tc>
         <w:tc>
           <w:tcPr>
-            <w:tcW w:w="2790" w:type="dxa"/>
+            <w:tcW w:w="1975" w:type="dxa"/>
+            <w:vAlign w:val="center"/>
+          </w:tcPr>
+          <w:p>
+            <w:pPr>
+              <w:spacing w:line="360" w:lineRule="auto"/>
+              <w:rPr>
+                <w:rFonts w:ascii="Times New Roman" w:eastAsia="SimSun" w:hAnsi="Times New Roman" w:cs="Times New Roman"/>
+                <w:color w:val="auto"/>
+                <w:sz w:val="24"/>
+                <w:szCs w:val="24"/>
+              </w:rPr>
+            </w:pPr>
+            <w:r>
+              <w:rPr>
+                <w:rFonts w:ascii="Times New Roman" w:eastAsia="SimSun" w:hAnsi="Times New Roman" w:cs="Times New Roman"/>
+                <w:color w:val="auto"/>
+                <w:sz w:val="24"/>
+                <w:szCs w:val="24"/>
+              </w:rPr>
+              <w:t xml:space="preserve">TT: </w:t>
+            </w:r>
+            <w:r>
+              <w:rPr>
+                <w:rFonts w:ascii="Times New Roman" w:eastAsia="SimSun" w:hAnsi="Times New Roman" w:cs="Times New Roman"/>
+                <w:color w:val="auto"/>
+                <w:sz w:val="24"/>
+                <w:szCs w:val="24"/>
+              </w:rPr>
+              <w:t>4381</w:t>
+            </w:r>
+          </w:p>
+          <w:p>
+            <w:pPr>
+              <w:spacing w:line="360" w:lineRule="auto"/>
+              <w:rPr>
+                <w:rFonts w:ascii="Times New Roman" w:hAnsi="Times New Roman" w:cs="Times New Roman"/>
+                <w:color w:val="auto"/>
+                <w:sz w:val="24"/>
+                <w:szCs w:val="24"/>
+              </w:rPr>
+            </w:pPr>
+            <w:r>
+              <w:rPr>
+                <w:rFonts w:ascii="Times New Roman" w:eastAsia="SimSun" w:hAnsi="Times New Roman" w:cs="Times New Roman"/>
+                <w:color w:val="auto"/>
+                <w:sz w:val="24"/>
+                <w:szCs w:val="24"/>
+              </w:rPr>
+              <w:t xml:space="preserve">AT: </w:t>
+            </w:r>
+            <w:r>
+              <w:rPr>
+                <w:rFonts w:ascii="Times New Roman" w:eastAsia="SimSun" w:hAnsi="Times New Roman" w:cs="Times New Roman"/>
+                <w:color w:val="auto"/>
+                <w:sz w:val="24"/>
+                <w:szCs w:val="24"/>
+              </w:rPr>
+              <w:t>0.4381</w:t>
+            </w:r>
+          </w:p>
+        </w:tc>
+        <w:tc>
+          <w:tcPr>
+            <w:tcW w:w="1625" w:type="dxa"/>
             <w:vAlign w:val="center"/>
           </w:tcPr>
           <w:p>
@@ -2518,7 +3518,51 @@
               </w:rPr>
               <w:t xml:space="preserve">TT: </w:t>
             </w:r>
+            <w:r>
+              <w:rPr>
+                <w:rFonts w:ascii="Times New Roman" w:eastAsia="SimSun" w:hAnsi="Times New Roman" w:cs="Times New Roman"/>
+                <w:color w:val="auto"/>
+                <w:sz w:val="24"/>
+                <w:szCs w:val="24"/>
+              </w:rPr>
+              <w:t>14329</w:t>
+            </w:r>
           </w:p>
+          <w:p>
+            <w:pPr>
+              <w:spacing w:line="360" w:lineRule="auto"/>
+              <w:rPr>
+                <w:rFonts w:ascii="Times New Roman" w:eastAsia="SimSun" w:hAnsi="Times New Roman" w:cs="Times New Roman"/>
+                <w:color w:val="auto"/>
+                <w:sz w:val="24"/>
+                <w:szCs w:val="24"/>
+              </w:rPr>
+            </w:pPr>
+            <w:r>
+              <w:rPr>
+                <w:rFonts w:ascii="Times New Roman" w:eastAsia="SimSun" w:hAnsi="Times New Roman" w:cs="Times New Roman"/>
+                <w:color w:val="auto"/>
+                <w:sz w:val="24"/>
+                <w:szCs w:val="24"/>
+              </w:rPr>
+              <w:t xml:space="preserve">AT: </w:t>
+            </w:r>
+            <w:r>
+              <w:rPr>
+                <w:rFonts w:ascii="Times New Roman" w:eastAsia="SimSun" w:hAnsi="Times New Roman" w:cs="Times New Roman"/>
+                <w:color w:val="auto"/>
+                <w:sz w:val="24"/>
+                <w:szCs w:val="24"/>
+              </w:rPr>
+              <w:t>1.4329</w:t>
+            </w:r>
+          </w:p>
+        </w:tc>
+        <w:tc>
+          <w:tcPr>
+            <w:tcW w:w="1625" w:type="dxa"/>
+            <w:vAlign w:val="center"/>
+          </w:tcPr>
           <w:p>
             <w:pPr>
               <w:spacing w:line="360" w:lineRule="auto"/>
@@ -2536,13 +3580,33 @@
                 <w:sz w:val="24"/>
                 <w:szCs w:val="24"/>
               </w:rPr>
-              <w:t xml:space="preserve">AT: </w:t>
+              <w:t>TT: 38988</w:t>
+            </w:r>
+          </w:p>
+          <w:p>
+            <w:pPr>
+              <w:spacing w:line="360" w:lineRule="auto"/>
+              <w:rPr>
+                <w:rFonts w:ascii="Times New Roman" w:eastAsia="SimSun" w:hAnsi="Times New Roman" w:cs="Times New Roman"/>
+                <w:color w:val="auto"/>
+                <w:sz w:val="24"/>
+                <w:szCs w:val="24"/>
+              </w:rPr>
+            </w:pPr>
+            <w:r>
+              <w:rPr>
+                <w:rFonts w:ascii="Times New Roman" w:eastAsia="SimSun" w:hAnsi="Times New Roman" w:cs="Times New Roman"/>
+                <w:color w:val="auto"/>
+                <w:sz w:val="24"/>
+                <w:szCs w:val="24"/>
+              </w:rPr>
+              <w:t>AT: 3.5988</w:t>
             </w:r>
           </w:p>
         </w:tc>
         <w:tc>
           <w:tcPr>
-            <w:tcW w:w="2790" w:type="dxa"/>
+            <w:tcW w:w="1625" w:type="dxa"/>
             <w:vAlign w:val="center"/>
           </w:tcPr>
           <w:p>
@@ -2562,14 +3626,14 @@
                 <w:sz w:val="24"/>
                 <w:szCs w:val="24"/>
               </w:rPr>
-              <w:t xml:space="preserve">TT: </w:t>
+              <w:t>TT: 2223489</w:t>
             </w:r>
           </w:p>
           <w:p>
             <w:pPr>
               <w:spacing w:line="360" w:lineRule="auto"/>
               <w:rPr>
-                <w:rFonts w:ascii="Times New Roman" w:hAnsi="Times New Roman" w:cs="Times New Roman"/>
+                <w:rFonts w:ascii="Times New Roman" w:eastAsia="SimSun" w:hAnsi="Times New Roman" w:cs="Times New Roman"/>
                 <w:color w:val="auto"/>
                 <w:sz w:val="24"/>
                 <w:szCs w:val="24"/>
@@ -2582,7 +3646,7 @@
                 <w:sz w:val="24"/>
                 <w:szCs w:val="24"/>
               </w:rPr>
-              <w:t xml:space="preserve">AT: </w:t>
+              <w:t>AT: 222.3489</w:t>
             </w:r>
           </w:p>
         </w:tc>
@@ -2621,7 +3685,7 @@
         </w:tc>
         <w:tc>
           <w:tcPr>
-            <w:tcW w:w="2592" w:type="dxa"/>
+            <w:tcW w:w="1517" w:type="dxa"/>
             <w:vAlign w:val="center"/>
           </w:tcPr>
           <w:p>
@@ -2650,7 +3714,7 @@
                 <w:sz w:val="24"/>
                 <w:szCs w:val="24"/>
               </w:rPr>
-              <w:t>270723</w:t>
+              <w:t>944064</w:t>
             </w:r>
           </w:p>
           <w:p>
@@ -2679,13 +3743,13 @@
                 <w:sz w:val="24"/>
                 <w:szCs w:val="24"/>
               </w:rPr>
-              <w:t>27.0723</w:t>
+              <w:t>94.4064</w:t>
             </w:r>
           </w:p>
         </w:tc>
         <w:tc>
           <w:tcPr>
-            <w:tcW w:w="2790" w:type="dxa"/>
+            <w:tcW w:w="1710" w:type="dxa"/>
             <w:vAlign w:val="center"/>
           </w:tcPr>
           <w:p>
@@ -2707,6 +3771,17 @@
               </w:rPr>
               <w:t xml:space="preserve">TT: </w:t>
             </w:r>
+            <w:proofErr w:type="spellStart"/>
+            <w:r>
+              <w:rPr>
+                <w:rFonts w:ascii="Times New Roman" w:eastAsia="SimSun" w:hAnsi="Times New Roman" w:cs="Times New Roman"/>
+                <w:color w:val="auto"/>
+                <w:sz w:val="24"/>
+                <w:szCs w:val="24"/>
+              </w:rPr>
+              <w:t>1.25673e+06</w:t>
+            </w:r>
+            <w:proofErr w:type="spellEnd"/>
           </w:p>
           <w:p>
             <w:pPr>
@@ -2727,11 +3802,20 @@
               </w:rPr>
               <w:t xml:space="preserve">AT: </w:t>
             </w:r>
+            <w:r>
+              <w:rPr>
+                <w:rFonts w:ascii="Times New Roman" w:eastAsia="SimSun" w:hAnsi="Times New Roman" w:cs="Times New Roman"/>
+                <w:color w:val="auto"/>
+                <w:sz w:val="24"/>
+                <w:szCs w:val="24"/>
+              </w:rPr>
+              <w:t>125.673</w:t>
+            </w:r>
           </w:p>
         </w:tc>
         <w:tc>
           <w:tcPr>
-            <w:tcW w:w="2790" w:type="dxa"/>
+            <w:tcW w:w="1975" w:type="dxa"/>
             <w:vAlign w:val="center"/>
           </w:tcPr>
           <w:p>
@@ -2753,6 +3837,17 @@
               </w:rPr>
               <w:t xml:space="preserve">TT: </w:t>
             </w:r>
+            <w:proofErr w:type="spellStart"/>
+            <w:r>
+              <w:rPr>
+                <w:rFonts w:ascii="Times New Roman" w:eastAsia="SimSun" w:hAnsi="Times New Roman" w:cs="Times New Roman"/>
+                <w:color w:val="auto"/>
+                <w:sz w:val="24"/>
+                <w:szCs w:val="24"/>
+              </w:rPr>
+              <w:t>1.32358e+06</w:t>
+            </w:r>
+            <w:proofErr w:type="spellEnd"/>
           </w:p>
           <w:p>
             <w:pPr>
@@ -2773,6 +3868,207 @@
               </w:rPr>
               <w:t xml:space="preserve">AT: </w:t>
             </w:r>
+            <w:r>
+              <w:rPr>
+                <w:rFonts w:ascii="Times New Roman" w:eastAsia="SimSun" w:hAnsi="Times New Roman" w:cs="Times New Roman"/>
+                <w:color w:val="auto"/>
+                <w:sz w:val="24"/>
+                <w:szCs w:val="24"/>
+              </w:rPr>
+              <w:t>132.358</w:t>
+            </w:r>
+          </w:p>
+        </w:tc>
+        <w:tc>
+          <w:tcPr>
+            <w:tcW w:w="1625" w:type="dxa"/>
+            <w:vAlign w:val="center"/>
+          </w:tcPr>
+          <w:p>
+            <w:pPr>
+              <w:spacing w:line="360" w:lineRule="auto"/>
+              <w:rPr>
+                <w:rFonts w:ascii="Times New Roman" w:hAnsi="Times New Roman" w:cs="Times New Roman"/>
+                <w:color w:val="auto"/>
+                <w:sz w:val="24"/>
+                <w:szCs w:val="24"/>
+              </w:rPr>
+            </w:pPr>
+            <w:r>
+              <w:rPr>
+                <w:rFonts w:ascii="Times New Roman" w:eastAsia="SimSun" w:hAnsi="Times New Roman" w:cs="Times New Roman"/>
+                <w:color w:val="auto"/>
+                <w:sz w:val="24"/>
+                <w:szCs w:val="24"/>
+              </w:rPr>
+              <w:t>TT: 113</w:t>
+            </w:r>
+            <w:r>
+              <w:rPr>
+                <w:rFonts w:ascii="Times New Roman" w:eastAsia="SimSun" w:hAnsi="Times New Roman" w:cs="Times New Roman"/>
+                <w:color w:val="auto"/>
+                <w:sz w:val="24"/>
+                <w:szCs w:val="24"/>
+              </w:rPr>
+              <w:t>0723</w:t>
+            </w:r>
+          </w:p>
+          <w:p>
+            <w:pPr>
+              <w:spacing w:line="360" w:lineRule="auto"/>
+              <w:rPr>
+                <w:rFonts w:ascii="Times New Roman" w:eastAsia="SimSun" w:hAnsi="Times New Roman" w:cs="Times New Roman"/>
+                <w:color w:val="auto"/>
+                <w:sz w:val="24"/>
+                <w:szCs w:val="24"/>
+              </w:rPr>
+            </w:pPr>
+            <w:r>
+              <w:rPr>
+                <w:rFonts w:ascii="Times New Roman" w:eastAsia="SimSun" w:hAnsi="Times New Roman" w:cs="Times New Roman"/>
+                <w:color w:val="auto"/>
+                <w:sz w:val="24"/>
+                <w:szCs w:val="24"/>
+              </w:rPr>
+              <w:t>AT: 113</w:t>
+            </w:r>
+            <w:r>
+              <w:rPr>
+                <w:rFonts w:ascii="Times New Roman" w:eastAsia="SimSun" w:hAnsi="Times New Roman" w:cs="Times New Roman"/>
+                <w:color w:val="auto"/>
+                <w:sz w:val="24"/>
+                <w:szCs w:val="24"/>
+              </w:rPr>
+              <w:t>.0723</w:t>
+            </w:r>
+          </w:p>
+        </w:tc>
+        <w:tc>
+          <w:tcPr>
+            <w:tcW w:w="1625" w:type="dxa"/>
+            <w:vAlign w:val="center"/>
+          </w:tcPr>
+          <w:p>
+            <w:pPr>
+              <w:spacing w:line="360" w:lineRule="auto"/>
+              <w:rPr>
+                <w:rFonts w:ascii="Times New Roman" w:hAnsi="Times New Roman" w:cs="Times New Roman"/>
+                <w:color w:val="auto"/>
+                <w:sz w:val="24"/>
+                <w:szCs w:val="24"/>
+              </w:rPr>
+            </w:pPr>
+            <w:r>
+              <w:rPr>
+                <w:rFonts w:ascii="Times New Roman" w:eastAsia="SimSun" w:hAnsi="Times New Roman" w:cs="Times New Roman"/>
+                <w:color w:val="auto"/>
+                <w:sz w:val="24"/>
+                <w:szCs w:val="24"/>
+              </w:rPr>
+              <w:t>TT: 2768786</w:t>
+            </w:r>
+          </w:p>
+          <w:p>
+            <w:pPr>
+              <w:spacing w:line="360" w:lineRule="auto"/>
+              <w:rPr>
+                <w:rFonts w:ascii="Times New Roman" w:eastAsia="SimSun" w:hAnsi="Times New Roman" w:cs="Times New Roman"/>
+                <w:color w:val="auto"/>
+                <w:sz w:val="24"/>
+                <w:szCs w:val="24"/>
+              </w:rPr>
+            </w:pPr>
+            <w:r>
+              <w:rPr>
+                <w:rFonts w:ascii="Times New Roman" w:eastAsia="SimSun" w:hAnsi="Times New Roman" w:cs="Times New Roman"/>
+                <w:color w:val="auto"/>
+                <w:sz w:val="24"/>
+                <w:szCs w:val="24"/>
+              </w:rPr>
+              <w:t>AT: 276.8796</w:t>
+            </w:r>
+          </w:p>
+        </w:tc>
+        <w:tc>
+          <w:tcPr>
+            <w:tcW w:w="1625" w:type="dxa"/>
+            <w:vAlign w:val="center"/>
+          </w:tcPr>
+          <w:p>
+            <w:pPr>
+              <w:spacing w:line="360" w:lineRule="auto"/>
+              <w:rPr>
+                <w:rFonts w:ascii="Times New Roman" w:hAnsi="Times New Roman" w:cs="Times New Roman"/>
+                <w:color w:val="auto"/>
+                <w:sz w:val="24"/>
+                <w:szCs w:val="24"/>
+              </w:rPr>
+            </w:pPr>
+            <w:r>
+              <w:rPr>
+                <w:rFonts w:ascii="Times New Roman" w:eastAsia="SimSun" w:hAnsi="Times New Roman" w:cs="Times New Roman"/>
+                <w:color w:val="auto"/>
+                <w:sz w:val="24"/>
+                <w:szCs w:val="24"/>
+              </w:rPr>
+              <w:t xml:space="preserve">TT: </w:t>
+            </w:r>
+            <w:r>
+              <w:rPr>
+                <w:rFonts w:ascii="Times New Roman" w:eastAsia="SimSun" w:hAnsi="Times New Roman" w:cs="Times New Roman"/>
+                <w:color w:val="auto"/>
+                <w:sz w:val="24"/>
+                <w:szCs w:val="24"/>
+              </w:rPr>
+              <w:t>16926</w:t>
+            </w:r>
+            <w:r>
+              <w:rPr>
+                <w:rFonts w:ascii="Times New Roman" w:eastAsia="SimSun" w:hAnsi="Times New Roman" w:cs="Times New Roman"/>
+                <w:color w:val="auto"/>
+                <w:sz w:val="24"/>
+                <w:szCs w:val="24"/>
+              </w:rPr>
+              <w:t>7852</w:t>
+            </w:r>
+          </w:p>
+          <w:p>
+            <w:pPr>
+              <w:spacing w:line="360" w:lineRule="auto"/>
+              <w:rPr>
+                <w:rFonts w:ascii="Times New Roman" w:eastAsia="SimSun" w:hAnsi="Times New Roman" w:cs="Times New Roman"/>
+                <w:color w:val="auto"/>
+                <w:sz w:val="24"/>
+                <w:szCs w:val="24"/>
+              </w:rPr>
+            </w:pPr>
+            <w:r>
+              <w:rPr>
+                <w:rFonts w:ascii="Times New Roman" w:eastAsia="SimSun" w:hAnsi="Times New Roman" w:cs="Times New Roman"/>
+                <w:color w:val="auto"/>
+                <w:sz w:val="24"/>
+                <w:szCs w:val="24"/>
+              </w:rPr>
+              <w:t xml:space="preserve">AT: </w:t>
+            </w:r>
+            <w:r>
+              <w:rPr>
+                <w:rFonts w:ascii="Times New Roman" w:eastAsia="SimSun" w:hAnsi="Times New Roman" w:cs="Times New Roman"/>
+                <w:color w:val="auto"/>
+                <w:sz w:val="24"/>
+                <w:szCs w:val="24"/>
+              </w:rPr>
+              <w:t>16926</w:t>
+            </w:r>
+            <w:r>
+              <w:rPr>
+                <w:rFonts w:ascii="Times New Roman" w:eastAsia="SimSun" w:hAnsi="Times New Roman" w:cs="Times New Roman"/>
+                <w:color w:val="auto"/>
+                <w:sz w:val="24"/>
+                <w:szCs w:val="24"/>
+              </w:rPr>
+              <w:t>.7852</w:t>
+            </w:r>
           </w:p>
         </w:tc>
       </w:tr>
@@ -2782,7 +4078,6 @@
         <w:pStyle w:val="ListParagraph"/>
         <w:spacing w:line="360" w:lineRule="auto"/>
         <w:jc w:val="both"/>
-        <w:outlineLvl w:val="0"/>
         <w:rPr>
           <w:rFonts w:ascii="Times New Roman" w:hAnsi="Times New Roman" w:cs="Times New Roman"/>
           <w:b/>
@@ -2792,6 +4087,85 @@
           <w:szCs w:val="24"/>
         </w:rPr>
       </w:pPr>
+    </w:p>
+    <w:p>
+      <w:pPr>
+        <w:pStyle w:val="ListParagraph"/>
+        <w:numPr>
+          <w:ilvl w:val="0"/>
+          <w:numId w:val="15"/>
+        </w:numPr>
+        <w:spacing w:line="360" w:lineRule="auto"/>
+        <w:jc w:val="both"/>
+        <w:rPr>
+          <w:rFonts w:ascii="Times New Roman" w:hAnsi="Times New Roman" w:cs="Times New Roman"/>
+          <w:b/>
+          <w:bCs/>
+          <w:color w:val="FF0000"/>
+          <w:sz w:val="24"/>
+          <w:szCs w:val="24"/>
+        </w:rPr>
+      </w:pPr>
+      <w:r>
+        <w:rPr>
+          <w:rFonts w:ascii="Times New Roman" w:hAnsi="Times New Roman" w:cs="Times New Roman"/>
+          <w:b/>
+          <w:bCs/>
+          <w:color w:val="FF0000"/>
+          <w:sz w:val="24"/>
+          <w:szCs w:val="24"/>
+        </w:rPr>
+        <w:t xml:space="preserve">Note: </w:t>
+      </w:r>
+      <w:r>
+        <w:rPr>
+          <w:rFonts w:ascii="Times New Roman" w:hAnsi="Times New Roman" w:cs="Times New Roman"/>
+          <w:color w:val="auto"/>
+          <w:sz w:val="24"/>
+          <w:szCs w:val="24"/>
+        </w:rPr>
+        <w:t>The execution time on big files (</w:t>
+      </w:r>
+      <w:proofErr w:type="spellStart"/>
+      <w:r>
+        <w:rPr>
+          <w:rFonts w:ascii="Times New Roman" w:hAnsi="Times New Roman" w:cs="Times New Roman"/>
+          <w:color w:val="auto"/>
+          <w:sz w:val="24"/>
+          <w:szCs w:val="24"/>
+        </w:rPr>
+        <w:t>10KB</w:t>
+      </w:r>
+      <w:proofErr w:type="spellEnd"/>
+      <w:r>
+        <w:rPr>
+          <w:rFonts w:ascii="Times New Roman" w:hAnsi="Times New Roman" w:cs="Times New Roman"/>
+          <w:color w:val="auto"/>
+          <w:sz w:val="24"/>
+          <w:szCs w:val="24"/>
+        </w:rPr>
+        <w:t xml:space="preserve"> and </w:t>
+      </w:r>
+      <w:proofErr w:type="spellStart"/>
+      <w:r>
+        <w:rPr>
+          <w:rFonts w:ascii="Times New Roman" w:hAnsi="Times New Roman" w:cs="Times New Roman"/>
+          <w:color w:val="auto"/>
+          <w:sz w:val="24"/>
+          <w:szCs w:val="24"/>
+        </w:rPr>
+        <w:t>1MB</w:t>
+      </w:r>
+      <w:proofErr w:type="spellEnd"/>
+      <w:r>
+        <w:rPr>
+          <w:rFonts w:ascii="Times New Roman" w:hAnsi="Times New Roman" w:cs="Times New Roman"/>
+          <w:color w:val="auto"/>
+          <w:sz w:val="24"/>
+          <w:szCs w:val="24"/>
+        </w:rPr>
+        <w:t>) would be bigger due to the complexity of computing.</w:t>
+      </w:r>
     </w:p>
     <w:p>
       <w:pPr>
@@ -2812,7 +4186,7 @@
           <w:szCs w:val="24"/>
         </w:rPr>
       </w:pPr>
-      <w:bookmarkStart w:id="4" w:name="_Toc197346524"/>
+      <w:bookmarkStart w:id="4" w:name="_Toc198555940"/>
       <w:r>
         <w:rPr>
           <w:rFonts w:ascii="Times New Roman" w:hAnsi="Times New Roman" w:cs="Times New Roman"/>
@@ -2822,8 +4196,9 @@
           <w:sz w:val="24"/>
           <w:szCs w:val="24"/>
         </w:rPr>
-        <w:t xml:space="preserve">RSA-OAEP </w:t>
+        <w:t>RSA-</w:t>
       </w:r>
+      <w:proofErr w:type="spellStart"/>
       <w:r>
         <w:rPr>
           <w:rFonts w:ascii="Times New Roman" w:hAnsi="Times New Roman" w:cs="Times New Roman"/>
@@ -2833,7 +4208,19 @@
           <w:sz w:val="24"/>
           <w:szCs w:val="24"/>
         </w:rPr>
-        <w:t>(Linux System)</w:t>
+        <w:t>OAEP</w:t>
+      </w:r>
+      <w:proofErr w:type="spellEnd"/>
+      <w:r>
+        <w:rPr>
+          <w:rFonts w:ascii="Times New Roman" w:hAnsi="Times New Roman" w:cs="Times New Roman"/>
+          <w:b/>
+          <w:bCs/>
+          <w:color w:val="FF0000"/>
+          <w:sz w:val="24"/>
+          <w:szCs w:val="24"/>
+        </w:rPr>
+        <w:t xml:space="preserve"> (Linux System)</w:t>
       </w:r>
       <w:bookmarkEnd w:id="4"/>
     </w:p>
@@ -2855,7 +4242,6 @@
           <w:szCs w:val="24"/>
         </w:rPr>
       </w:pPr>
-      <w:bookmarkStart w:id="5" w:name="_Toc197346525"/>
       <w:r>
         <w:rPr>
           <w:rFonts w:ascii="Times New Roman" w:hAnsi="Times New Roman" w:cs="Times New Roman"/>
@@ -2867,6 +4253,7 @@
         </w:rPr>
         <w:t xml:space="preserve">Key using throughout all files: </w:t>
       </w:r>
+      <w:proofErr w:type="spellStart"/>
       <w:r>
         <w:rPr>
           <w:rFonts w:ascii="Times New Roman" w:hAnsi="Times New Roman" w:cs="Times New Roman"/>
@@ -2878,6 +4265,7 @@
         </w:rPr>
         <w:t>public.pem</w:t>
       </w:r>
+      <w:proofErr w:type="spellEnd"/>
       <w:r>
         <w:rPr>
           <w:rFonts w:ascii="Times New Roman" w:hAnsi="Times New Roman" w:cs="Times New Roman"/>
@@ -2887,6 +4275,7 @@
         </w:rPr>
         <w:t xml:space="preserve"> (for public key) and </w:t>
       </w:r>
+      <w:proofErr w:type="spellStart"/>
       <w:r>
         <w:rPr>
           <w:rFonts w:ascii="Times New Roman" w:hAnsi="Times New Roman" w:cs="Times New Roman"/>
@@ -2898,6 +4287,7 @@
         </w:rPr>
         <w:t>private.pem</w:t>
       </w:r>
+      <w:proofErr w:type="spellEnd"/>
       <w:r>
         <w:rPr>
           <w:rFonts w:ascii="Times New Roman" w:hAnsi="Times New Roman" w:cs="Times New Roman"/>
@@ -2974,6 +4364,7 @@
         </w:rPr>
         <w:t xml:space="preserve">File encrypted: </w:t>
       </w:r>
+      <w:proofErr w:type="spellStart"/>
       <w:r>
         <w:rPr>
           <w:rFonts w:ascii="Times New Roman" w:hAnsi="Times New Roman" w:cs="Times New Roman"/>
@@ -2985,6 +4376,7 @@
         </w:rPr>
         <w:t>cipher.bin</w:t>
       </w:r>
+      <w:proofErr w:type="spellEnd"/>
       <w:r>
         <w:rPr>
           <w:rFonts w:ascii="Times New Roman" w:hAnsi="Times New Roman" w:cs="Times New Roman"/>
@@ -3033,6 +4425,7 @@
         </w:rPr>
         <w:t xml:space="preserve"> </w:t>
       </w:r>
+      <w:proofErr w:type="spellStart"/>
       <w:r>
         <w:rPr>
           <w:rFonts w:ascii="Times New Roman" w:hAnsi="Times New Roman" w:cs="Times New Roman"/>
@@ -3042,8 +4435,33 @@
           <w:sz w:val="24"/>
           <w:szCs w:val="24"/>
         </w:rPr>
-        <w:t>output.txt || decrypted.txt</w:t>
+        <w:t>output.txt</w:t>
       </w:r>
+      <w:proofErr w:type="spellEnd"/>
+      <w:r>
+        <w:rPr>
+          <w:rFonts w:ascii="Times New Roman" w:hAnsi="Times New Roman" w:cs="Times New Roman"/>
+          <w:i/>
+          <w:iCs/>
+          <w:color w:val="auto"/>
+          <w:sz w:val="24"/>
+          <w:szCs w:val="24"/>
+        </w:rPr>
+        <w:t xml:space="preserve"> || </w:t>
+      </w:r>
+      <w:proofErr w:type="spellStart"/>
+      <w:r>
+        <w:rPr>
+          <w:rFonts w:ascii="Times New Roman" w:hAnsi="Times New Roman" w:cs="Times New Roman"/>
+          <w:i/>
+          <w:iCs/>
+          <w:color w:val="auto"/>
+          <w:sz w:val="24"/>
+          <w:szCs w:val="24"/>
+        </w:rPr>
+        <w:t>decrypted.txt</w:t>
+      </w:r>
+      <w:proofErr w:type="spellEnd"/>
     </w:p>
     <w:p>
       <w:pPr>
@@ -3094,8 +4512,89 @@
           <w:sz w:val="24"/>
           <w:szCs w:val="24"/>
         </w:rPr>
-        <w:t>+ D:\CRYPTO\LAB\rsaoaep.exe gen &lt;keysize&gt; &lt;format&gt; &lt;privateKeyFile&gt; &lt;publicKeyFile&gt; (</w:t>
+        <w:t>+ D:\CRYPTO\LAB\</w:t>
       </w:r>
+      <w:proofErr w:type="spellStart"/>
+      <w:r>
+        <w:rPr>
+          <w:rFonts w:ascii="Times New Roman" w:hAnsi="Times New Roman" w:cs="Times New Roman"/>
+          <w:color w:val="auto"/>
+          <w:sz w:val="24"/>
+          <w:szCs w:val="24"/>
+        </w:rPr>
+        <w:t>rsaoaep.exe</w:t>
+      </w:r>
+      <w:proofErr w:type="spellEnd"/>
+      <w:r>
+        <w:rPr>
+          <w:rFonts w:ascii="Times New Roman" w:hAnsi="Times New Roman" w:cs="Times New Roman"/>
+          <w:color w:val="auto"/>
+          <w:sz w:val="24"/>
+          <w:szCs w:val="24"/>
+        </w:rPr>
+        <w:t xml:space="preserve"> gen &lt;</w:t>
+      </w:r>
+      <w:proofErr w:type="spellStart"/>
+      <w:r>
+        <w:rPr>
+          <w:rFonts w:ascii="Times New Roman" w:hAnsi="Times New Roman" w:cs="Times New Roman"/>
+          <w:color w:val="auto"/>
+          <w:sz w:val="24"/>
+          <w:szCs w:val="24"/>
+        </w:rPr>
+        <w:t>keysize</w:t>
+      </w:r>
+      <w:proofErr w:type="spellEnd"/>
+      <w:r>
+        <w:rPr>
+          <w:rFonts w:ascii="Times New Roman" w:hAnsi="Times New Roman" w:cs="Times New Roman"/>
+          <w:color w:val="auto"/>
+          <w:sz w:val="24"/>
+          <w:szCs w:val="24"/>
+        </w:rPr>
+        <w:t>&gt; &lt;format&gt; &lt;</w:t>
+      </w:r>
+      <w:proofErr w:type="spellStart"/>
+      <w:r>
+        <w:rPr>
+          <w:rFonts w:ascii="Times New Roman" w:hAnsi="Times New Roman" w:cs="Times New Roman"/>
+          <w:color w:val="auto"/>
+          <w:sz w:val="24"/>
+          <w:szCs w:val="24"/>
+        </w:rPr>
+        <w:t>privateKeyFile</w:t>
+      </w:r>
+      <w:proofErr w:type="spellEnd"/>
+      <w:r>
+        <w:rPr>
+          <w:rFonts w:ascii="Times New Roman" w:hAnsi="Times New Roman" w:cs="Times New Roman"/>
+          <w:color w:val="auto"/>
+          <w:sz w:val="24"/>
+          <w:szCs w:val="24"/>
+        </w:rPr>
+        <w:t>&gt; &lt;</w:t>
+      </w:r>
+      <w:proofErr w:type="spellStart"/>
+      <w:r>
+        <w:rPr>
+          <w:rFonts w:ascii="Times New Roman" w:hAnsi="Times New Roman" w:cs="Times New Roman"/>
+          <w:color w:val="auto"/>
+          <w:sz w:val="24"/>
+          <w:szCs w:val="24"/>
+        </w:rPr>
+        <w:t>publicKeyFile</w:t>
+      </w:r>
+      <w:proofErr w:type="spellEnd"/>
+      <w:r>
+        <w:rPr>
+          <w:rFonts w:ascii="Times New Roman" w:hAnsi="Times New Roman" w:cs="Times New Roman"/>
+          <w:color w:val="auto"/>
+          <w:sz w:val="24"/>
+          <w:szCs w:val="24"/>
+        </w:rPr>
+        <w:t>&gt; (</w:t>
+      </w:r>
+      <w:proofErr w:type="spellStart"/>
       <w:r>
         <w:rPr>
           <w:rFonts w:ascii="Times New Roman" w:hAnsi="Times New Roman" w:cs="Times New Roman"/>
@@ -3105,7 +4604,19 @@
           <w:sz w:val="24"/>
           <w:szCs w:val="24"/>
         </w:rPr>
-        <w:t>e.g:</w:t>
+        <w:t>e.g</w:t>
+      </w:r>
+      <w:proofErr w:type="spellEnd"/>
+      <w:r>
+        <w:rPr>
+          <w:rFonts w:ascii="Times New Roman" w:hAnsi="Times New Roman" w:cs="Times New Roman"/>
+          <w:i/>
+          <w:iCs/>
+          <w:color w:val="auto"/>
+          <w:sz w:val="24"/>
+          <w:szCs w:val="24"/>
+        </w:rPr>
+        <w:t>:</w:t>
       </w:r>
       <w:r>
         <w:rPr>
@@ -3114,7 +4625,27 @@
           <w:sz w:val="24"/>
           <w:szCs w:val="24"/>
         </w:rPr>
-        <w:t xml:space="preserve"> .\rsaoecp.exe gen </w:t>
+        <w:t xml:space="preserve"> .\</w:t>
+      </w:r>
+      <w:proofErr w:type="spellStart"/>
+      <w:r>
+        <w:rPr>
+          <w:rFonts w:ascii="Times New Roman" w:hAnsi="Times New Roman" w:cs="Times New Roman"/>
+          <w:color w:val="auto"/>
+          <w:sz w:val="24"/>
+          <w:szCs w:val="24"/>
+        </w:rPr>
+        <w:t>rsaoecp.exe</w:t>
+      </w:r>
+      <w:proofErr w:type="spellEnd"/>
+      <w:r>
+        <w:rPr>
+          <w:rFonts w:ascii="Times New Roman" w:hAnsi="Times New Roman" w:cs="Times New Roman"/>
+          <w:color w:val="auto"/>
+          <w:sz w:val="24"/>
+          <w:szCs w:val="24"/>
+        </w:rPr>
+        <w:t xml:space="preserve"> gen </w:t>
       </w:r>
       <w:r>
         <w:rPr>
@@ -3132,7 +4663,47 @@
           <w:sz w:val="24"/>
           <w:szCs w:val="24"/>
         </w:rPr>
-        <w:t xml:space="preserve"> PEM private.pem public.pem)</w:t>
+        <w:t xml:space="preserve"> PEM </w:t>
+      </w:r>
+      <w:proofErr w:type="spellStart"/>
+      <w:r>
+        <w:rPr>
+          <w:rFonts w:ascii="Times New Roman" w:hAnsi="Times New Roman" w:cs="Times New Roman"/>
+          <w:color w:val="auto"/>
+          <w:sz w:val="24"/>
+          <w:szCs w:val="24"/>
+        </w:rPr>
+        <w:t>private.pem</w:t>
+      </w:r>
+      <w:proofErr w:type="spellEnd"/>
+      <w:r>
+        <w:rPr>
+          <w:rFonts w:ascii="Times New Roman" w:hAnsi="Times New Roman" w:cs="Times New Roman"/>
+          <w:color w:val="auto"/>
+          <w:sz w:val="24"/>
+          <w:szCs w:val="24"/>
+        </w:rPr>
+        <w:t xml:space="preserve"> </w:t>
+      </w:r>
+      <w:proofErr w:type="spellStart"/>
+      <w:r>
+        <w:rPr>
+          <w:rFonts w:ascii="Times New Roman" w:hAnsi="Times New Roman" w:cs="Times New Roman"/>
+          <w:color w:val="auto"/>
+          <w:sz w:val="24"/>
+          <w:szCs w:val="24"/>
+        </w:rPr>
+        <w:t>public.pem</w:t>
+      </w:r>
+      <w:proofErr w:type="spellEnd"/>
+      <w:r>
+        <w:rPr>
+          <w:rFonts w:ascii="Times New Roman" w:hAnsi="Times New Roman" w:cs="Times New Roman"/>
+          <w:color w:val="auto"/>
+          <w:sz w:val="24"/>
+          <w:szCs w:val="24"/>
+        </w:rPr>
+        <w:t>)</w:t>
       </w:r>
     </w:p>
     <w:p>
@@ -3172,8 +4743,89 @@
           <w:sz w:val="24"/>
           <w:szCs w:val="24"/>
         </w:rPr>
-        <w:t>D:\CRYPTO\LAB\rsaoaep.exe enc &lt;format&gt; &lt;publicKeyFile&gt; &lt;plainFile&gt; &lt;cipherFile&gt; (</w:t>
+        <w:t>D:\CRYPTO\LAB\</w:t>
       </w:r>
+      <w:proofErr w:type="spellStart"/>
+      <w:r>
+        <w:rPr>
+          <w:rFonts w:ascii="Times New Roman" w:hAnsi="Times New Roman" w:cs="Times New Roman"/>
+          <w:color w:val="auto"/>
+          <w:sz w:val="24"/>
+          <w:szCs w:val="24"/>
+        </w:rPr>
+        <w:t>rsaoaep.exe</w:t>
+      </w:r>
+      <w:proofErr w:type="spellEnd"/>
+      <w:r>
+        <w:rPr>
+          <w:rFonts w:ascii="Times New Roman" w:hAnsi="Times New Roman" w:cs="Times New Roman"/>
+          <w:color w:val="auto"/>
+          <w:sz w:val="24"/>
+          <w:szCs w:val="24"/>
+        </w:rPr>
+        <w:t xml:space="preserve"> enc &lt;format&gt; &lt;</w:t>
+      </w:r>
+      <w:proofErr w:type="spellStart"/>
+      <w:r>
+        <w:rPr>
+          <w:rFonts w:ascii="Times New Roman" w:hAnsi="Times New Roman" w:cs="Times New Roman"/>
+          <w:color w:val="auto"/>
+          <w:sz w:val="24"/>
+          <w:szCs w:val="24"/>
+        </w:rPr>
+        <w:t>publicKeyFile</w:t>
+      </w:r>
+      <w:proofErr w:type="spellEnd"/>
+      <w:r>
+        <w:rPr>
+          <w:rFonts w:ascii="Times New Roman" w:hAnsi="Times New Roman" w:cs="Times New Roman"/>
+          <w:color w:val="auto"/>
+          <w:sz w:val="24"/>
+          <w:szCs w:val="24"/>
+        </w:rPr>
+        <w:t>&gt; &lt;</w:t>
+      </w:r>
+      <w:proofErr w:type="spellStart"/>
+      <w:r>
+        <w:rPr>
+          <w:rFonts w:ascii="Times New Roman" w:hAnsi="Times New Roman" w:cs="Times New Roman"/>
+          <w:color w:val="auto"/>
+          <w:sz w:val="24"/>
+          <w:szCs w:val="24"/>
+        </w:rPr>
+        <w:t>plainFile</w:t>
+      </w:r>
+      <w:proofErr w:type="spellEnd"/>
+      <w:r>
+        <w:rPr>
+          <w:rFonts w:ascii="Times New Roman" w:hAnsi="Times New Roman" w:cs="Times New Roman"/>
+          <w:color w:val="auto"/>
+          <w:sz w:val="24"/>
+          <w:szCs w:val="24"/>
+        </w:rPr>
+        <w:t>&gt; &lt;</w:t>
+      </w:r>
+      <w:proofErr w:type="spellStart"/>
+      <w:r>
+        <w:rPr>
+          <w:rFonts w:ascii="Times New Roman" w:hAnsi="Times New Roman" w:cs="Times New Roman"/>
+          <w:color w:val="auto"/>
+          <w:sz w:val="24"/>
+          <w:szCs w:val="24"/>
+        </w:rPr>
+        <w:t>cipherFile</w:t>
+      </w:r>
+      <w:proofErr w:type="spellEnd"/>
+      <w:r>
+        <w:rPr>
+          <w:rFonts w:ascii="Times New Roman" w:hAnsi="Times New Roman" w:cs="Times New Roman"/>
+          <w:color w:val="auto"/>
+          <w:sz w:val="24"/>
+          <w:szCs w:val="24"/>
+        </w:rPr>
+        <w:t>&gt; (</w:t>
+      </w:r>
+      <w:proofErr w:type="spellStart"/>
       <w:r>
         <w:rPr>
           <w:rFonts w:ascii="Times New Roman" w:hAnsi="Times New Roman" w:cs="Times New Roman"/>
@@ -3183,7 +4835,19 @@
           <w:sz w:val="24"/>
           <w:szCs w:val="24"/>
         </w:rPr>
-        <w:t>e.g:</w:t>
+        <w:t>e.g</w:t>
+      </w:r>
+      <w:proofErr w:type="spellEnd"/>
+      <w:r>
+        <w:rPr>
+          <w:rFonts w:ascii="Times New Roman" w:hAnsi="Times New Roman" w:cs="Times New Roman"/>
+          <w:i/>
+          <w:iCs/>
+          <w:color w:val="auto"/>
+          <w:sz w:val="24"/>
+          <w:szCs w:val="24"/>
+        </w:rPr>
+        <w:t>:</w:t>
       </w:r>
       <w:r>
         <w:rPr>
@@ -3192,7 +4856,87 @@
           <w:sz w:val="24"/>
           <w:szCs w:val="24"/>
         </w:rPr>
-        <w:t xml:space="preserve"> .\rsaoecp.exe enc PEM public.pem random_1K.txt cipher.bin)</w:t>
+        <w:t xml:space="preserve"> .\</w:t>
+      </w:r>
+      <w:proofErr w:type="spellStart"/>
+      <w:r>
+        <w:rPr>
+          <w:rFonts w:ascii="Times New Roman" w:hAnsi="Times New Roman" w:cs="Times New Roman"/>
+          <w:color w:val="auto"/>
+          <w:sz w:val="24"/>
+          <w:szCs w:val="24"/>
+        </w:rPr>
+        <w:t>rsaoecp.exe</w:t>
+      </w:r>
+      <w:proofErr w:type="spellEnd"/>
+      <w:r>
+        <w:rPr>
+          <w:rFonts w:ascii="Times New Roman" w:hAnsi="Times New Roman" w:cs="Times New Roman"/>
+          <w:color w:val="auto"/>
+          <w:sz w:val="24"/>
+          <w:szCs w:val="24"/>
+        </w:rPr>
+        <w:t xml:space="preserve"> enc PEM </w:t>
+      </w:r>
+      <w:proofErr w:type="spellStart"/>
+      <w:r>
+        <w:rPr>
+          <w:rFonts w:ascii="Times New Roman" w:hAnsi="Times New Roman" w:cs="Times New Roman"/>
+          <w:color w:val="auto"/>
+          <w:sz w:val="24"/>
+          <w:szCs w:val="24"/>
+        </w:rPr>
+        <w:t>public.pem</w:t>
+      </w:r>
+      <w:proofErr w:type="spellEnd"/>
+      <w:r>
+        <w:rPr>
+          <w:rFonts w:ascii="Times New Roman" w:hAnsi="Times New Roman" w:cs="Times New Roman"/>
+          <w:color w:val="auto"/>
+          <w:sz w:val="24"/>
+          <w:szCs w:val="24"/>
+        </w:rPr>
+        <w:t xml:space="preserve"> </w:t>
+      </w:r>
+      <w:proofErr w:type="spellStart"/>
+      <w:r>
+        <w:rPr>
+          <w:rFonts w:ascii="Times New Roman" w:hAnsi="Times New Roman" w:cs="Times New Roman"/>
+          <w:color w:val="auto"/>
+          <w:sz w:val="24"/>
+          <w:szCs w:val="24"/>
+        </w:rPr>
+        <w:t>random_1K.txt</w:t>
+      </w:r>
+      <w:proofErr w:type="spellEnd"/>
+      <w:r>
+        <w:rPr>
+          <w:rFonts w:ascii="Times New Roman" w:hAnsi="Times New Roman" w:cs="Times New Roman"/>
+          <w:color w:val="auto"/>
+          <w:sz w:val="24"/>
+          <w:szCs w:val="24"/>
+        </w:rPr>
+        <w:t xml:space="preserve"> </w:t>
+      </w:r>
+      <w:proofErr w:type="spellStart"/>
+      <w:r>
+        <w:rPr>
+          <w:rFonts w:ascii="Times New Roman" w:hAnsi="Times New Roman" w:cs="Times New Roman"/>
+          <w:color w:val="auto"/>
+          <w:sz w:val="24"/>
+          <w:szCs w:val="24"/>
+        </w:rPr>
+        <w:t>cipher.bin</w:t>
+      </w:r>
+      <w:proofErr w:type="spellEnd"/>
+      <w:r>
+        <w:rPr>
+          <w:rFonts w:ascii="Times New Roman" w:hAnsi="Times New Roman" w:cs="Times New Roman"/>
+          <w:color w:val="auto"/>
+          <w:sz w:val="24"/>
+          <w:szCs w:val="24"/>
+        </w:rPr>
+        <w:t>)</w:t>
       </w:r>
     </w:p>
     <w:p>
@@ -3214,7 +4958,88 @@
           <w:sz w:val="24"/>
           <w:szCs w:val="24"/>
         </w:rPr>
-        <w:t xml:space="preserve">+D:\CRYPTO\LAB\rsaoaep.exe dec &lt;format&gt; &lt;privateKeyFile&gt; &lt;plainFile&gt; &lt;cipherFile&gt; </w:t>
+        <w:lastRenderedPageBreak/>
+        <w:t>+D:\CRYPTO\LAB\</w:t>
+      </w:r>
+      <w:proofErr w:type="spellStart"/>
+      <w:r>
+        <w:rPr>
+          <w:rFonts w:ascii="Times New Roman" w:hAnsi="Times New Roman" w:cs="Times New Roman"/>
+          <w:color w:val="auto"/>
+          <w:sz w:val="24"/>
+          <w:szCs w:val="24"/>
+        </w:rPr>
+        <w:t>rsaoaep.exe</w:t>
+      </w:r>
+      <w:proofErr w:type="spellEnd"/>
+      <w:r>
+        <w:rPr>
+          <w:rFonts w:ascii="Times New Roman" w:hAnsi="Times New Roman" w:cs="Times New Roman"/>
+          <w:color w:val="auto"/>
+          <w:sz w:val="24"/>
+          <w:szCs w:val="24"/>
+        </w:rPr>
+        <w:t xml:space="preserve"> dec &lt;format&gt; &lt;</w:t>
+      </w:r>
+      <w:proofErr w:type="spellStart"/>
+      <w:r>
+        <w:rPr>
+          <w:rFonts w:ascii="Times New Roman" w:hAnsi="Times New Roman" w:cs="Times New Roman"/>
+          <w:color w:val="auto"/>
+          <w:sz w:val="24"/>
+          <w:szCs w:val="24"/>
+        </w:rPr>
+        <w:t>privateKeyFile</w:t>
+      </w:r>
+      <w:proofErr w:type="spellEnd"/>
+      <w:r>
+        <w:rPr>
+          <w:rFonts w:ascii="Times New Roman" w:hAnsi="Times New Roman" w:cs="Times New Roman"/>
+          <w:color w:val="auto"/>
+          <w:sz w:val="24"/>
+          <w:szCs w:val="24"/>
+        </w:rPr>
+        <w:t>&gt; &lt;</w:t>
+      </w:r>
+      <w:proofErr w:type="spellStart"/>
+      <w:r>
+        <w:rPr>
+          <w:rFonts w:ascii="Times New Roman" w:hAnsi="Times New Roman" w:cs="Times New Roman"/>
+          <w:color w:val="auto"/>
+          <w:sz w:val="24"/>
+          <w:szCs w:val="24"/>
+        </w:rPr>
+        <w:t>plainFile</w:t>
+      </w:r>
+      <w:proofErr w:type="spellEnd"/>
+      <w:r>
+        <w:rPr>
+          <w:rFonts w:ascii="Times New Roman" w:hAnsi="Times New Roman" w:cs="Times New Roman"/>
+          <w:color w:val="auto"/>
+          <w:sz w:val="24"/>
+          <w:szCs w:val="24"/>
+        </w:rPr>
+        <w:t>&gt; &lt;</w:t>
+      </w:r>
+      <w:proofErr w:type="spellStart"/>
+      <w:r>
+        <w:rPr>
+          <w:rFonts w:ascii="Times New Roman" w:hAnsi="Times New Roman" w:cs="Times New Roman"/>
+          <w:color w:val="auto"/>
+          <w:sz w:val="24"/>
+          <w:szCs w:val="24"/>
+        </w:rPr>
+        <w:t>cipherFile</w:t>
+      </w:r>
+      <w:proofErr w:type="spellEnd"/>
+      <w:r>
+        <w:rPr>
+          <w:rFonts w:ascii="Times New Roman" w:hAnsi="Times New Roman" w:cs="Times New Roman"/>
+          <w:color w:val="auto"/>
+          <w:sz w:val="24"/>
+          <w:szCs w:val="24"/>
+        </w:rPr>
+        <w:t xml:space="preserve">&gt; </w:t>
       </w:r>
       <w:r>
         <w:rPr>
@@ -3225,7 +5050,31 @@
           <w:sz w:val="24"/>
           <w:szCs w:val="24"/>
         </w:rPr>
-        <w:t>(e.g:</w:t>
+        <w:t>(</w:t>
+      </w:r>
+      <w:proofErr w:type="spellStart"/>
+      <w:r>
+        <w:rPr>
+          <w:rFonts w:ascii="Times New Roman" w:hAnsi="Times New Roman" w:cs="Times New Roman"/>
+          <w:i/>
+          <w:iCs/>
+          <w:color w:val="auto"/>
+          <w:sz w:val="24"/>
+          <w:szCs w:val="24"/>
+        </w:rPr>
+        <w:t>e.g</w:t>
+      </w:r>
+      <w:proofErr w:type="spellEnd"/>
+      <w:r>
+        <w:rPr>
+          <w:rFonts w:ascii="Times New Roman" w:hAnsi="Times New Roman" w:cs="Times New Roman"/>
+          <w:i/>
+          <w:iCs/>
+          <w:color w:val="auto"/>
+          <w:sz w:val="24"/>
+          <w:szCs w:val="24"/>
+        </w:rPr>
+        <w:t>:</w:t>
       </w:r>
       <w:r>
         <w:rPr>
@@ -3234,7 +5083,87 @@
           <w:sz w:val="24"/>
           <w:szCs w:val="24"/>
         </w:rPr>
-        <w:t xml:space="preserve"> .\rsaoecp.exe dec PEM private.pem output.txt cipher.bin)</w:t>
+        <w:t xml:space="preserve"> .\</w:t>
+      </w:r>
+      <w:proofErr w:type="spellStart"/>
+      <w:r>
+        <w:rPr>
+          <w:rFonts w:ascii="Times New Roman" w:hAnsi="Times New Roman" w:cs="Times New Roman"/>
+          <w:color w:val="auto"/>
+          <w:sz w:val="24"/>
+          <w:szCs w:val="24"/>
+        </w:rPr>
+        <w:t>rsaoecp.exe</w:t>
+      </w:r>
+      <w:proofErr w:type="spellEnd"/>
+      <w:r>
+        <w:rPr>
+          <w:rFonts w:ascii="Times New Roman" w:hAnsi="Times New Roman" w:cs="Times New Roman"/>
+          <w:color w:val="auto"/>
+          <w:sz w:val="24"/>
+          <w:szCs w:val="24"/>
+        </w:rPr>
+        <w:t xml:space="preserve"> dec PEM </w:t>
+      </w:r>
+      <w:proofErr w:type="spellStart"/>
+      <w:r>
+        <w:rPr>
+          <w:rFonts w:ascii="Times New Roman" w:hAnsi="Times New Roman" w:cs="Times New Roman"/>
+          <w:color w:val="auto"/>
+          <w:sz w:val="24"/>
+          <w:szCs w:val="24"/>
+        </w:rPr>
+        <w:t>private.pem</w:t>
+      </w:r>
+      <w:proofErr w:type="spellEnd"/>
+      <w:r>
+        <w:rPr>
+          <w:rFonts w:ascii="Times New Roman" w:hAnsi="Times New Roman" w:cs="Times New Roman"/>
+          <w:color w:val="auto"/>
+          <w:sz w:val="24"/>
+          <w:szCs w:val="24"/>
+        </w:rPr>
+        <w:t xml:space="preserve"> </w:t>
+      </w:r>
+      <w:proofErr w:type="spellStart"/>
+      <w:r>
+        <w:rPr>
+          <w:rFonts w:ascii="Times New Roman" w:hAnsi="Times New Roman" w:cs="Times New Roman"/>
+          <w:color w:val="auto"/>
+          <w:sz w:val="24"/>
+          <w:szCs w:val="24"/>
+        </w:rPr>
+        <w:t>output.txt</w:t>
+      </w:r>
+      <w:proofErr w:type="spellEnd"/>
+      <w:r>
+        <w:rPr>
+          <w:rFonts w:ascii="Times New Roman" w:hAnsi="Times New Roman" w:cs="Times New Roman"/>
+          <w:color w:val="auto"/>
+          <w:sz w:val="24"/>
+          <w:szCs w:val="24"/>
+        </w:rPr>
+        <w:t xml:space="preserve"> </w:t>
+      </w:r>
+      <w:proofErr w:type="spellStart"/>
+      <w:r>
+        <w:rPr>
+          <w:rFonts w:ascii="Times New Roman" w:hAnsi="Times New Roman" w:cs="Times New Roman"/>
+          <w:color w:val="auto"/>
+          <w:sz w:val="24"/>
+          <w:szCs w:val="24"/>
+        </w:rPr>
+        <w:t>cipher.bin</w:t>
+      </w:r>
+      <w:proofErr w:type="spellEnd"/>
+      <w:r>
+        <w:rPr>
+          <w:rFonts w:ascii="Times New Roman" w:hAnsi="Times New Roman" w:cs="Times New Roman"/>
+          <w:color w:val="auto"/>
+          <w:sz w:val="24"/>
+          <w:szCs w:val="24"/>
+        </w:rPr>
+        <w:t>)</w:t>
       </w:r>
     </w:p>
     <w:p>
@@ -3325,7 +5254,27 @@
           <w:sz w:val="24"/>
           <w:szCs w:val="24"/>
         </w:rPr>
-        <w:t xml:space="preserve"> Mili second (ms)</w:t>
+        <w:t xml:space="preserve"> Mili second (</w:t>
+      </w:r>
+      <w:proofErr w:type="spellStart"/>
+      <w:r>
+        <w:rPr>
+          <w:rFonts w:ascii="Times New Roman" w:hAnsi="Times New Roman" w:cs="Times New Roman"/>
+          <w:color w:val="auto"/>
+          <w:sz w:val="24"/>
+          <w:szCs w:val="24"/>
+        </w:rPr>
+        <w:t>ms</w:t>
+      </w:r>
+      <w:proofErr w:type="spellEnd"/>
+      <w:r>
+        <w:rPr>
+          <w:rFonts w:ascii="Times New Roman" w:hAnsi="Times New Roman" w:cs="Times New Roman"/>
+          <w:color w:val="auto"/>
+          <w:sz w:val="24"/>
+          <w:szCs w:val="24"/>
+        </w:rPr>
+        <w:t>)</w:t>
       </w:r>
     </w:p>
     <w:p>
@@ -3355,29 +5304,7 @@
           <w:sz w:val="24"/>
           <w:szCs w:val="24"/>
         </w:rPr>
-        <w:t xml:space="preserve">Execution Time (average of 10000 </w:t>
-      </w:r>
-      <w:r>
-        <w:rPr>
-          <w:rFonts w:ascii="Times New Roman" w:hAnsi="Times New Roman" w:cs="Times New Roman"/>
-          <w:b/>
-          <w:bCs/>
-          <w:color w:val="FF0000"/>
-          <w:sz w:val="24"/>
-          <w:szCs w:val="24"/>
-        </w:rPr>
-        <w:t>executions</w:t>
-      </w:r>
-      <w:r>
-        <w:rPr>
-          <w:rFonts w:ascii="Times New Roman" w:hAnsi="Times New Roman" w:cs="Times New Roman"/>
-          <w:b/>
-          <w:bCs/>
-          <w:color w:val="FF0000"/>
-          <w:sz w:val="24"/>
-          <w:szCs w:val="24"/>
-        </w:rPr>
-        <w:t>):</w:t>
+        <w:t>Execution Time (average of 10000 executions):</w:t>
       </w:r>
     </w:p>
     <w:p>
@@ -3397,15 +5324,19 @@
     <w:tbl>
       <w:tblPr>
         <w:tblStyle w:val="TableGrid"/>
-        <w:tblW w:w="9535" w:type="dxa"/>
+        <w:tblW w:w="11440" w:type="dxa"/>
+        <w:tblInd w:w="-815" w:type="dxa"/>
         <w:tblLayout w:type="fixed"/>
         <w:tblLook w:val="04A0" w:firstRow="1" w:lastRow="0" w:firstColumn="1" w:lastColumn="0" w:noHBand="0" w:noVBand="1"/>
       </w:tblPr>
       <w:tblGrid>
         <w:gridCol w:w="1363"/>
-        <w:gridCol w:w="2592"/>
-        <w:gridCol w:w="2790"/>
-        <w:gridCol w:w="2790"/>
+        <w:gridCol w:w="1517"/>
+        <w:gridCol w:w="1710"/>
+        <w:gridCol w:w="1975"/>
+        <w:gridCol w:w="1625"/>
+        <w:gridCol w:w="1625"/>
+        <w:gridCol w:w="1625"/>
       </w:tblGrid>
       <w:tr>
         <w:tc>
@@ -3429,7 +5360,7 @@
         </w:tc>
         <w:tc>
           <w:tcPr>
-            <w:tcW w:w="2592" w:type="dxa"/>
+            <w:tcW w:w="1517" w:type="dxa"/>
             <w:vAlign w:val="center"/>
           </w:tcPr>
           <w:p>
@@ -3445,6 +5376,7 @@
                 <w:szCs w:val="24"/>
               </w:rPr>
             </w:pPr>
+            <w:proofErr w:type="spellStart"/>
             <w:r>
               <w:rPr>
                 <w:rFonts w:ascii="Times New Roman" w:eastAsia="SimSun" w:hAnsi="Times New Roman" w:cs="Times New Roman"/>
@@ -3454,13 +5386,14 @@
                 <w:sz w:val="24"/>
                 <w:szCs w:val="24"/>
               </w:rPr>
-              <w:t>1KB</w:t>
+              <w:t>100B</w:t>
             </w:r>
+            <w:proofErr w:type="spellEnd"/>
           </w:p>
         </w:tc>
         <w:tc>
           <w:tcPr>
-            <w:tcW w:w="2790" w:type="dxa"/>
+            <w:tcW w:w="1710" w:type="dxa"/>
             <w:vAlign w:val="center"/>
           </w:tcPr>
           <w:p>
@@ -3476,6 +5409,7 @@
                 <w:szCs w:val="24"/>
               </w:rPr>
             </w:pPr>
+            <w:proofErr w:type="spellStart"/>
             <w:r>
               <w:rPr>
                 <w:rFonts w:ascii="Times New Roman" w:eastAsia="SimSun" w:hAnsi="Times New Roman" w:cs="Times New Roman"/>
@@ -3485,13 +5419,14 @@
                 <w:sz w:val="24"/>
                 <w:szCs w:val="24"/>
               </w:rPr>
-              <w:t>10KB</w:t>
+              <w:t>200B</w:t>
             </w:r>
+            <w:proofErr w:type="spellEnd"/>
           </w:p>
         </w:tc>
         <w:tc>
           <w:tcPr>
-            <w:tcW w:w="2790" w:type="dxa"/>
+            <w:tcW w:w="1975" w:type="dxa"/>
             <w:vAlign w:val="center"/>
           </w:tcPr>
           <w:p>
@@ -3507,6 +5442,106 @@
                 <w:szCs w:val="24"/>
               </w:rPr>
             </w:pPr>
+            <w:proofErr w:type="spellStart"/>
+            <w:r>
+              <w:rPr>
+                <w:rFonts w:ascii="Times New Roman" w:eastAsia="SimSun" w:hAnsi="Times New Roman" w:cs="Times New Roman"/>
+                <w:b/>
+                <w:bCs/>
+                <w:color w:val="FF0000"/>
+                <w:sz w:val="24"/>
+                <w:szCs w:val="24"/>
+              </w:rPr>
+              <w:t>300B</w:t>
+            </w:r>
+            <w:proofErr w:type="spellEnd"/>
+          </w:p>
+        </w:tc>
+        <w:tc>
+          <w:tcPr>
+            <w:tcW w:w="1625" w:type="dxa"/>
+            <w:vAlign w:val="center"/>
+          </w:tcPr>
+          <w:p>
+            <w:pPr>
+              <w:spacing w:line="360" w:lineRule="auto"/>
+              <w:jc w:val="center"/>
+              <w:rPr>
+                <w:rFonts w:ascii="Times New Roman" w:eastAsia="SimSun" w:hAnsi="Times New Roman" w:cs="Times New Roman"/>
+                <w:b/>
+                <w:bCs/>
+                <w:color w:val="FF0000"/>
+                <w:sz w:val="24"/>
+                <w:szCs w:val="24"/>
+              </w:rPr>
+            </w:pPr>
+            <w:proofErr w:type="spellStart"/>
+            <w:r>
+              <w:rPr>
+                <w:rFonts w:ascii="Times New Roman" w:eastAsia="SimSun" w:hAnsi="Times New Roman" w:cs="Times New Roman"/>
+                <w:b/>
+                <w:bCs/>
+                <w:color w:val="FF0000"/>
+                <w:sz w:val="24"/>
+                <w:szCs w:val="24"/>
+              </w:rPr>
+              <w:t>1KB</w:t>
+            </w:r>
+            <w:proofErr w:type="spellEnd"/>
+          </w:p>
+        </w:tc>
+        <w:tc>
+          <w:tcPr>
+            <w:tcW w:w="1625" w:type="dxa"/>
+            <w:vAlign w:val="center"/>
+          </w:tcPr>
+          <w:p>
+            <w:pPr>
+              <w:spacing w:line="360" w:lineRule="auto"/>
+              <w:jc w:val="center"/>
+              <w:rPr>
+                <w:rFonts w:ascii="Times New Roman" w:eastAsia="SimSun" w:hAnsi="Times New Roman" w:cs="Times New Roman"/>
+                <w:b/>
+                <w:bCs/>
+                <w:color w:val="FF0000"/>
+                <w:sz w:val="24"/>
+                <w:szCs w:val="24"/>
+              </w:rPr>
+            </w:pPr>
+            <w:proofErr w:type="spellStart"/>
+            <w:r>
+              <w:rPr>
+                <w:rFonts w:ascii="Times New Roman" w:eastAsia="SimSun" w:hAnsi="Times New Roman" w:cs="Times New Roman"/>
+                <w:b/>
+                <w:bCs/>
+                <w:color w:val="FF0000"/>
+                <w:sz w:val="24"/>
+                <w:szCs w:val="24"/>
+              </w:rPr>
+              <w:t>10KB</w:t>
+            </w:r>
+            <w:proofErr w:type="spellEnd"/>
+          </w:p>
+        </w:tc>
+        <w:tc>
+          <w:tcPr>
+            <w:tcW w:w="1625" w:type="dxa"/>
+            <w:vAlign w:val="center"/>
+          </w:tcPr>
+          <w:p>
+            <w:pPr>
+              <w:spacing w:line="360" w:lineRule="auto"/>
+              <w:jc w:val="center"/>
+              <w:rPr>
+                <w:rFonts w:ascii="Times New Roman" w:eastAsia="SimSun" w:hAnsi="Times New Roman" w:cs="Times New Roman"/>
+                <w:b/>
+                <w:bCs/>
+                <w:color w:val="FF0000"/>
+                <w:sz w:val="24"/>
+                <w:szCs w:val="24"/>
+              </w:rPr>
+            </w:pPr>
+            <w:proofErr w:type="spellStart"/>
             <w:r>
               <w:rPr>
                 <w:rFonts w:ascii="Times New Roman" w:eastAsia="SimSun" w:hAnsi="Times New Roman" w:cs="Times New Roman"/>
@@ -3518,6 +5553,7 @@
               </w:rPr>
               <w:t>1MB</w:t>
             </w:r>
+            <w:proofErr w:type="spellEnd"/>
           </w:p>
         </w:tc>
       </w:tr>
@@ -3540,6 +5576,7 @@
                 <w:szCs w:val="24"/>
               </w:rPr>
             </w:pPr>
+            <w:proofErr w:type="spellStart"/>
             <w:r>
               <w:rPr>
                 <w:rFonts w:ascii="Times New Roman" w:eastAsia="SimSun" w:hAnsi="Times New Roman" w:cs="Times New Roman"/>
@@ -3551,11 +5588,12 @@
               </w:rPr>
               <w:t>Encrytion</w:t>
             </w:r>
+            <w:proofErr w:type="spellEnd"/>
           </w:p>
         </w:tc>
         <w:tc>
           <w:tcPr>
-            <w:tcW w:w="2592" w:type="dxa"/>
+            <w:tcW w:w="1517" w:type="dxa"/>
             <w:vAlign w:val="center"/>
           </w:tcPr>
           <w:p>
@@ -3584,7 +5622,7 @@
                 <w:sz w:val="24"/>
                 <w:szCs w:val="24"/>
               </w:rPr>
-              <w:t>144329</w:t>
+              <w:t>3005</w:t>
             </w:r>
           </w:p>
           <w:p>
@@ -3613,13 +5651,13 @@
                 <w:sz w:val="24"/>
                 <w:szCs w:val="24"/>
               </w:rPr>
-              <w:t>14.4329</w:t>
+              <w:t>0.3005</w:t>
             </w:r>
           </w:p>
         </w:tc>
         <w:tc>
           <w:tcPr>
-            <w:tcW w:w="2790" w:type="dxa"/>
+            <w:tcW w:w="1710" w:type="dxa"/>
             <w:vAlign w:val="center"/>
           </w:tcPr>
           <w:p>
@@ -3641,6 +5679,15 @@
               </w:rPr>
               <w:t xml:space="preserve">TT: </w:t>
             </w:r>
+            <w:r>
+              <w:rPr>
+                <w:rFonts w:ascii="Times New Roman" w:eastAsia="SimSun" w:hAnsi="Times New Roman" w:cs="Times New Roman"/>
+                <w:color w:val="auto"/>
+                <w:sz w:val="24"/>
+                <w:szCs w:val="24"/>
+              </w:rPr>
+              <w:t>4640</w:t>
+            </w:r>
           </w:p>
           <w:p>
             <w:pPr>
@@ -3661,11 +5708,20 @@
               </w:rPr>
               <w:t xml:space="preserve">AT: </w:t>
             </w:r>
+            <w:r>
+              <w:rPr>
+                <w:rFonts w:ascii="Times New Roman" w:eastAsia="SimSun" w:hAnsi="Times New Roman" w:cs="Times New Roman"/>
+                <w:color w:val="auto"/>
+                <w:sz w:val="24"/>
+                <w:szCs w:val="24"/>
+              </w:rPr>
+              <w:t>0.464</w:t>
+            </w:r>
           </w:p>
         </w:tc>
         <w:tc>
           <w:tcPr>
-            <w:tcW w:w="2790" w:type="dxa"/>
+            <w:tcW w:w="1975" w:type="dxa"/>
             <w:vAlign w:val="center"/>
           </w:tcPr>
           <w:p>
@@ -3687,6 +5743,15 @@
               </w:rPr>
               <w:t xml:space="preserve">TT: </w:t>
             </w:r>
+            <w:r>
+              <w:rPr>
+                <w:rFonts w:ascii="Times New Roman" w:eastAsia="SimSun" w:hAnsi="Times New Roman" w:cs="Times New Roman"/>
+                <w:color w:val="auto"/>
+                <w:sz w:val="24"/>
+                <w:szCs w:val="24"/>
+              </w:rPr>
+              <w:t>3929</w:t>
+            </w:r>
           </w:p>
           <w:p>
             <w:pPr>
@@ -3706,6 +5771,171 @@
                 <w:szCs w:val="24"/>
               </w:rPr>
               <w:t xml:space="preserve">AT: </w:t>
+            </w:r>
+            <w:r>
+              <w:rPr>
+                <w:rFonts w:ascii="Times New Roman" w:eastAsia="SimSun" w:hAnsi="Times New Roman" w:cs="Times New Roman"/>
+                <w:color w:val="auto"/>
+                <w:sz w:val="24"/>
+                <w:szCs w:val="24"/>
+              </w:rPr>
+              <w:t>0.3929</w:t>
+            </w:r>
+          </w:p>
+        </w:tc>
+        <w:tc>
+          <w:tcPr>
+            <w:tcW w:w="1625" w:type="dxa"/>
+            <w:vAlign w:val="center"/>
+          </w:tcPr>
+          <w:p>
+            <w:pPr>
+              <w:spacing w:line="360" w:lineRule="auto"/>
+              <w:rPr>
+                <w:rFonts w:ascii="Times New Roman" w:hAnsi="Times New Roman" w:cs="Times New Roman"/>
+                <w:color w:val="auto"/>
+                <w:sz w:val="24"/>
+                <w:szCs w:val="24"/>
+              </w:rPr>
+            </w:pPr>
+            <w:r>
+              <w:rPr>
+                <w:rFonts w:ascii="Times New Roman" w:eastAsia="SimSun" w:hAnsi="Times New Roman" w:cs="Times New Roman"/>
+                <w:color w:val="auto"/>
+                <w:sz w:val="24"/>
+                <w:szCs w:val="24"/>
+              </w:rPr>
+              <w:t xml:space="preserve">TT: </w:t>
+            </w:r>
+            <w:r>
+              <w:rPr>
+                <w:rFonts w:ascii="Times New Roman" w:eastAsia="SimSun" w:hAnsi="Times New Roman" w:cs="Times New Roman"/>
+                <w:color w:val="auto"/>
+                <w:sz w:val="24"/>
+                <w:szCs w:val="24"/>
+              </w:rPr>
+              <w:t>14329</w:t>
+            </w:r>
+          </w:p>
+          <w:p>
+            <w:pPr>
+              <w:spacing w:line="360" w:lineRule="auto"/>
+              <w:rPr>
+                <w:rFonts w:ascii="Times New Roman" w:eastAsia="SimSun" w:hAnsi="Times New Roman" w:cs="Times New Roman"/>
+                <w:color w:val="auto"/>
+                <w:sz w:val="24"/>
+                <w:szCs w:val="24"/>
+              </w:rPr>
+            </w:pPr>
+            <w:r>
+              <w:rPr>
+                <w:rFonts w:ascii="Times New Roman" w:eastAsia="SimSun" w:hAnsi="Times New Roman" w:cs="Times New Roman"/>
+                <w:color w:val="auto"/>
+                <w:sz w:val="24"/>
+                <w:szCs w:val="24"/>
+              </w:rPr>
+              <w:t xml:space="preserve">AT: </w:t>
+            </w:r>
+            <w:r>
+              <w:rPr>
+                <w:rFonts w:ascii="Times New Roman" w:eastAsia="SimSun" w:hAnsi="Times New Roman" w:cs="Times New Roman"/>
+                <w:color w:val="auto"/>
+                <w:sz w:val="24"/>
+                <w:szCs w:val="24"/>
+              </w:rPr>
+              <w:t>1.4329</w:t>
+            </w:r>
+          </w:p>
+        </w:tc>
+        <w:tc>
+          <w:tcPr>
+            <w:tcW w:w="1625" w:type="dxa"/>
+            <w:vAlign w:val="center"/>
+          </w:tcPr>
+          <w:p>
+            <w:pPr>
+              <w:spacing w:line="360" w:lineRule="auto"/>
+              <w:rPr>
+                <w:rFonts w:ascii="Times New Roman" w:hAnsi="Times New Roman" w:cs="Times New Roman"/>
+                <w:color w:val="auto"/>
+                <w:sz w:val="24"/>
+                <w:szCs w:val="24"/>
+              </w:rPr>
+            </w:pPr>
+            <w:r>
+              <w:rPr>
+                <w:rFonts w:ascii="Times New Roman" w:eastAsia="SimSun" w:hAnsi="Times New Roman" w:cs="Times New Roman"/>
+                <w:color w:val="auto"/>
+                <w:sz w:val="24"/>
+                <w:szCs w:val="24"/>
+              </w:rPr>
+              <w:t>TT: 38988</w:t>
+            </w:r>
+          </w:p>
+          <w:p>
+            <w:pPr>
+              <w:spacing w:line="360" w:lineRule="auto"/>
+              <w:rPr>
+                <w:rFonts w:ascii="Times New Roman" w:eastAsia="SimSun" w:hAnsi="Times New Roman" w:cs="Times New Roman"/>
+                <w:color w:val="auto"/>
+                <w:sz w:val="24"/>
+                <w:szCs w:val="24"/>
+              </w:rPr>
+            </w:pPr>
+            <w:r>
+              <w:rPr>
+                <w:rFonts w:ascii="Times New Roman" w:eastAsia="SimSun" w:hAnsi="Times New Roman" w:cs="Times New Roman"/>
+                <w:color w:val="auto"/>
+                <w:sz w:val="24"/>
+                <w:szCs w:val="24"/>
+              </w:rPr>
+              <w:t>AT: 3.5988</w:t>
+            </w:r>
+          </w:p>
+        </w:tc>
+        <w:tc>
+          <w:tcPr>
+            <w:tcW w:w="1625" w:type="dxa"/>
+            <w:vAlign w:val="center"/>
+          </w:tcPr>
+          <w:p>
+            <w:pPr>
+              <w:spacing w:line="360" w:lineRule="auto"/>
+              <w:rPr>
+                <w:rFonts w:ascii="Times New Roman" w:eastAsia="SimSun" w:hAnsi="Times New Roman" w:cs="Times New Roman"/>
+                <w:color w:val="auto"/>
+                <w:sz w:val="24"/>
+                <w:szCs w:val="24"/>
+              </w:rPr>
+            </w:pPr>
+            <w:r>
+              <w:rPr>
+                <w:rFonts w:ascii="Times New Roman" w:eastAsia="SimSun" w:hAnsi="Times New Roman" w:cs="Times New Roman"/>
+                <w:color w:val="auto"/>
+                <w:sz w:val="24"/>
+                <w:szCs w:val="24"/>
+              </w:rPr>
+              <w:t>TT: 2223489</w:t>
+            </w:r>
+          </w:p>
+          <w:p>
+            <w:pPr>
+              <w:spacing w:line="360" w:lineRule="auto"/>
+              <w:rPr>
+                <w:rFonts w:ascii="Times New Roman" w:eastAsia="SimSun" w:hAnsi="Times New Roman" w:cs="Times New Roman"/>
+                <w:color w:val="auto"/>
+                <w:sz w:val="24"/>
+                <w:szCs w:val="24"/>
+              </w:rPr>
+            </w:pPr>
+            <w:r>
+              <w:rPr>
+                <w:rFonts w:ascii="Times New Roman" w:eastAsia="SimSun" w:hAnsi="Times New Roman" w:cs="Times New Roman"/>
+                <w:color w:val="auto"/>
+                <w:sz w:val="24"/>
+                <w:szCs w:val="24"/>
+              </w:rPr>
+              <w:t>AT: 222.3489</w:t>
             </w:r>
           </w:p>
         </w:tc>
@@ -3744,7 +5974,7 @@
         </w:tc>
         <w:tc>
           <w:tcPr>
-            <w:tcW w:w="2592" w:type="dxa"/>
+            <w:tcW w:w="1517" w:type="dxa"/>
             <w:vAlign w:val="center"/>
           </w:tcPr>
           <w:p>
@@ -3773,7 +6003,7 @@
                 <w:sz w:val="24"/>
                 <w:szCs w:val="24"/>
               </w:rPr>
-              <w:t>270723</w:t>
+              <w:t>944064</w:t>
             </w:r>
           </w:p>
           <w:p>
@@ -3802,13 +6032,13 @@
                 <w:sz w:val="24"/>
                 <w:szCs w:val="24"/>
               </w:rPr>
-              <w:t>27.0723</w:t>
+              <w:t>94.4064</w:t>
             </w:r>
           </w:p>
         </w:tc>
         <w:tc>
           <w:tcPr>
-            <w:tcW w:w="2790" w:type="dxa"/>
+            <w:tcW w:w="1710" w:type="dxa"/>
             <w:vAlign w:val="center"/>
           </w:tcPr>
           <w:p>
@@ -3830,6 +6060,17 @@
               </w:rPr>
               <w:t xml:space="preserve">TT: </w:t>
             </w:r>
+            <w:proofErr w:type="spellStart"/>
+            <w:r>
+              <w:rPr>
+                <w:rFonts w:ascii="Times New Roman" w:eastAsia="SimSun" w:hAnsi="Times New Roman" w:cs="Times New Roman"/>
+                <w:color w:val="auto"/>
+                <w:sz w:val="24"/>
+                <w:szCs w:val="24"/>
+              </w:rPr>
+              <w:t>1.25673e+06</w:t>
+            </w:r>
+            <w:proofErr w:type="spellEnd"/>
           </w:p>
           <w:p>
             <w:pPr>
@@ -3850,11 +6091,20 @@
               </w:rPr>
               <w:t xml:space="preserve">AT: </w:t>
             </w:r>
+            <w:r>
+              <w:rPr>
+                <w:rFonts w:ascii="Times New Roman" w:eastAsia="SimSun" w:hAnsi="Times New Roman" w:cs="Times New Roman"/>
+                <w:color w:val="auto"/>
+                <w:sz w:val="24"/>
+                <w:szCs w:val="24"/>
+              </w:rPr>
+              <w:t>125.673</w:t>
+            </w:r>
           </w:p>
         </w:tc>
         <w:tc>
           <w:tcPr>
-            <w:tcW w:w="2790" w:type="dxa"/>
+            <w:tcW w:w="1975" w:type="dxa"/>
             <w:vAlign w:val="center"/>
           </w:tcPr>
           <w:p>
@@ -3876,6 +6126,17 @@
               </w:rPr>
               <w:t xml:space="preserve">TT: </w:t>
             </w:r>
+            <w:proofErr w:type="spellStart"/>
+            <w:r>
+              <w:rPr>
+                <w:rFonts w:ascii="Times New Roman" w:eastAsia="SimSun" w:hAnsi="Times New Roman" w:cs="Times New Roman"/>
+                <w:color w:val="auto"/>
+                <w:sz w:val="24"/>
+                <w:szCs w:val="24"/>
+              </w:rPr>
+              <w:t>1.32358e+06</w:t>
+            </w:r>
+            <w:proofErr w:type="spellEnd"/>
           </w:p>
           <w:p>
             <w:pPr>
@@ -3896,6 +6157,207 @@
               </w:rPr>
               <w:t xml:space="preserve">AT: </w:t>
             </w:r>
+            <w:r>
+              <w:rPr>
+                <w:rFonts w:ascii="Times New Roman" w:eastAsia="SimSun" w:hAnsi="Times New Roman" w:cs="Times New Roman"/>
+                <w:color w:val="auto"/>
+                <w:sz w:val="24"/>
+                <w:szCs w:val="24"/>
+              </w:rPr>
+              <w:t>132.358</w:t>
+            </w:r>
+          </w:p>
+        </w:tc>
+        <w:tc>
+          <w:tcPr>
+            <w:tcW w:w="1625" w:type="dxa"/>
+            <w:vAlign w:val="center"/>
+          </w:tcPr>
+          <w:p>
+            <w:pPr>
+              <w:spacing w:line="360" w:lineRule="auto"/>
+              <w:rPr>
+                <w:rFonts w:ascii="Times New Roman" w:hAnsi="Times New Roman" w:cs="Times New Roman"/>
+                <w:color w:val="auto"/>
+                <w:sz w:val="24"/>
+                <w:szCs w:val="24"/>
+              </w:rPr>
+            </w:pPr>
+            <w:r>
+              <w:rPr>
+                <w:rFonts w:ascii="Times New Roman" w:eastAsia="SimSun" w:hAnsi="Times New Roman" w:cs="Times New Roman"/>
+                <w:color w:val="auto"/>
+                <w:sz w:val="24"/>
+                <w:szCs w:val="24"/>
+              </w:rPr>
+              <w:t>TT: 113</w:t>
+            </w:r>
+            <w:r>
+              <w:rPr>
+                <w:rFonts w:ascii="Times New Roman" w:eastAsia="SimSun" w:hAnsi="Times New Roman" w:cs="Times New Roman"/>
+                <w:color w:val="auto"/>
+                <w:sz w:val="24"/>
+                <w:szCs w:val="24"/>
+              </w:rPr>
+              <w:t>0723</w:t>
+            </w:r>
+          </w:p>
+          <w:p>
+            <w:pPr>
+              <w:spacing w:line="360" w:lineRule="auto"/>
+              <w:rPr>
+                <w:rFonts w:ascii="Times New Roman" w:eastAsia="SimSun" w:hAnsi="Times New Roman" w:cs="Times New Roman"/>
+                <w:color w:val="auto"/>
+                <w:sz w:val="24"/>
+                <w:szCs w:val="24"/>
+              </w:rPr>
+            </w:pPr>
+            <w:r>
+              <w:rPr>
+                <w:rFonts w:ascii="Times New Roman" w:eastAsia="SimSun" w:hAnsi="Times New Roman" w:cs="Times New Roman"/>
+                <w:color w:val="auto"/>
+                <w:sz w:val="24"/>
+                <w:szCs w:val="24"/>
+              </w:rPr>
+              <w:t>AT: 113</w:t>
+            </w:r>
+            <w:r>
+              <w:rPr>
+                <w:rFonts w:ascii="Times New Roman" w:eastAsia="SimSun" w:hAnsi="Times New Roman" w:cs="Times New Roman"/>
+                <w:color w:val="auto"/>
+                <w:sz w:val="24"/>
+                <w:szCs w:val="24"/>
+              </w:rPr>
+              <w:t>.0723</w:t>
+            </w:r>
+          </w:p>
+        </w:tc>
+        <w:tc>
+          <w:tcPr>
+            <w:tcW w:w="1625" w:type="dxa"/>
+            <w:vAlign w:val="center"/>
+          </w:tcPr>
+          <w:p>
+            <w:pPr>
+              <w:spacing w:line="360" w:lineRule="auto"/>
+              <w:rPr>
+                <w:rFonts w:ascii="Times New Roman" w:hAnsi="Times New Roman" w:cs="Times New Roman"/>
+                <w:color w:val="auto"/>
+                <w:sz w:val="24"/>
+                <w:szCs w:val="24"/>
+              </w:rPr>
+            </w:pPr>
+            <w:r>
+              <w:rPr>
+                <w:rFonts w:ascii="Times New Roman" w:eastAsia="SimSun" w:hAnsi="Times New Roman" w:cs="Times New Roman"/>
+                <w:color w:val="auto"/>
+                <w:sz w:val="24"/>
+                <w:szCs w:val="24"/>
+              </w:rPr>
+              <w:t>TT: 2768786</w:t>
+            </w:r>
+          </w:p>
+          <w:p>
+            <w:pPr>
+              <w:spacing w:line="360" w:lineRule="auto"/>
+              <w:rPr>
+                <w:rFonts w:ascii="Times New Roman" w:eastAsia="SimSun" w:hAnsi="Times New Roman" w:cs="Times New Roman"/>
+                <w:color w:val="auto"/>
+                <w:sz w:val="24"/>
+                <w:szCs w:val="24"/>
+              </w:rPr>
+            </w:pPr>
+            <w:r>
+              <w:rPr>
+                <w:rFonts w:ascii="Times New Roman" w:eastAsia="SimSun" w:hAnsi="Times New Roman" w:cs="Times New Roman"/>
+                <w:color w:val="auto"/>
+                <w:sz w:val="24"/>
+                <w:szCs w:val="24"/>
+              </w:rPr>
+              <w:t>AT: 276.8796</w:t>
+            </w:r>
+          </w:p>
+        </w:tc>
+        <w:tc>
+          <w:tcPr>
+            <w:tcW w:w="1625" w:type="dxa"/>
+            <w:vAlign w:val="center"/>
+          </w:tcPr>
+          <w:p>
+            <w:pPr>
+              <w:spacing w:line="360" w:lineRule="auto"/>
+              <w:rPr>
+                <w:rFonts w:ascii="Times New Roman" w:hAnsi="Times New Roman" w:cs="Times New Roman"/>
+                <w:color w:val="auto"/>
+                <w:sz w:val="24"/>
+                <w:szCs w:val="24"/>
+              </w:rPr>
+            </w:pPr>
+            <w:r>
+              <w:rPr>
+                <w:rFonts w:ascii="Times New Roman" w:eastAsia="SimSun" w:hAnsi="Times New Roman" w:cs="Times New Roman"/>
+                <w:color w:val="auto"/>
+                <w:sz w:val="24"/>
+                <w:szCs w:val="24"/>
+              </w:rPr>
+              <w:t xml:space="preserve">TT: </w:t>
+            </w:r>
+            <w:r>
+              <w:rPr>
+                <w:rFonts w:ascii="Times New Roman" w:eastAsia="SimSun" w:hAnsi="Times New Roman" w:cs="Times New Roman"/>
+                <w:color w:val="auto"/>
+                <w:sz w:val="24"/>
+                <w:szCs w:val="24"/>
+              </w:rPr>
+              <w:t>16926</w:t>
+            </w:r>
+            <w:r>
+              <w:rPr>
+                <w:rFonts w:ascii="Times New Roman" w:eastAsia="SimSun" w:hAnsi="Times New Roman" w:cs="Times New Roman"/>
+                <w:color w:val="auto"/>
+                <w:sz w:val="24"/>
+                <w:szCs w:val="24"/>
+              </w:rPr>
+              <w:t>7852</w:t>
+            </w:r>
+          </w:p>
+          <w:p>
+            <w:pPr>
+              <w:spacing w:line="360" w:lineRule="auto"/>
+              <w:rPr>
+                <w:rFonts w:ascii="Times New Roman" w:eastAsia="SimSun" w:hAnsi="Times New Roman" w:cs="Times New Roman"/>
+                <w:color w:val="auto"/>
+                <w:sz w:val="24"/>
+                <w:szCs w:val="24"/>
+              </w:rPr>
+            </w:pPr>
+            <w:r>
+              <w:rPr>
+                <w:rFonts w:ascii="Times New Roman" w:eastAsia="SimSun" w:hAnsi="Times New Roman" w:cs="Times New Roman"/>
+                <w:color w:val="auto"/>
+                <w:sz w:val="24"/>
+                <w:szCs w:val="24"/>
+              </w:rPr>
+              <w:t xml:space="preserve">AT: </w:t>
+            </w:r>
+            <w:r>
+              <w:rPr>
+                <w:rFonts w:ascii="Times New Roman" w:eastAsia="SimSun" w:hAnsi="Times New Roman" w:cs="Times New Roman"/>
+                <w:color w:val="auto"/>
+                <w:sz w:val="24"/>
+                <w:szCs w:val="24"/>
+              </w:rPr>
+              <w:t>16926</w:t>
+            </w:r>
+            <w:r>
+              <w:rPr>
+                <w:rFonts w:ascii="Times New Roman" w:eastAsia="SimSun" w:hAnsi="Times New Roman" w:cs="Times New Roman"/>
+                <w:color w:val="auto"/>
+                <w:sz w:val="24"/>
+                <w:szCs w:val="24"/>
+              </w:rPr>
+              <w:t>.7852</w:t>
+            </w:r>
           </w:p>
         </w:tc>
       </w:tr>
@@ -3903,9 +6365,12 @@
     <w:p>
       <w:pPr>
         <w:pStyle w:val="ListParagraph"/>
+        <w:numPr>
+          <w:ilvl w:val="0"/>
+          <w:numId w:val="15"/>
+        </w:numPr>
         <w:spacing w:line="360" w:lineRule="auto"/>
         <w:jc w:val="both"/>
-        <w:outlineLvl w:val="0"/>
         <w:rPr>
           <w:rFonts w:ascii="Times New Roman" w:hAnsi="Times New Roman" w:cs="Times New Roman"/>
           <w:b/>
@@ -3915,6 +6380,66 @@
           <w:szCs w:val="24"/>
         </w:rPr>
       </w:pPr>
+      <w:r>
+        <w:rPr>
+          <w:rFonts w:ascii="Times New Roman" w:hAnsi="Times New Roman" w:cs="Times New Roman"/>
+          <w:b/>
+          <w:bCs/>
+          <w:color w:val="FF0000"/>
+          <w:sz w:val="24"/>
+          <w:szCs w:val="24"/>
+        </w:rPr>
+        <w:t xml:space="preserve">Note: </w:t>
+      </w:r>
+      <w:r>
+        <w:rPr>
+          <w:rFonts w:ascii="Times New Roman" w:hAnsi="Times New Roman" w:cs="Times New Roman"/>
+          <w:color w:val="auto"/>
+          <w:sz w:val="24"/>
+          <w:szCs w:val="24"/>
+        </w:rPr>
+        <w:t>The execution time on big files (</w:t>
+      </w:r>
+      <w:proofErr w:type="spellStart"/>
+      <w:r>
+        <w:rPr>
+          <w:rFonts w:ascii="Times New Roman" w:hAnsi="Times New Roman" w:cs="Times New Roman"/>
+          <w:color w:val="auto"/>
+          <w:sz w:val="24"/>
+          <w:szCs w:val="24"/>
+        </w:rPr>
+        <w:t>10KB</w:t>
+      </w:r>
+      <w:proofErr w:type="spellEnd"/>
+      <w:r>
+        <w:rPr>
+          <w:rFonts w:ascii="Times New Roman" w:hAnsi="Times New Roman" w:cs="Times New Roman"/>
+          <w:color w:val="auto"/>
+          <w:sz w:val="24"/>
+          <w:szCs w:val="24"/>
+        </w:rPr>
+        <w:t xml:space="preserve"> and </w:t>
+      </w:r>
+      <w:proofErr w:type="spellStart"/>
+      <w:r>
+        <w:rPr>
+          <w:rFonts w:ascii="Times New Roman" w:hAnsi="Times New Roman" w:cs="Times New Roman"/>
+          <w:color w:val="auto"/>
+          <w:sz w:val="24"/>
+          <w:szCs w:val="24"/>
+        </w:rPr>
+        <w:t>1MB</w:t>
+      </w:r>
+      <w:proofErr w:type="spellEnd"/>
+      <w:r>
+        <w:rPr>
+          <w:rFonts w:ascii="Times New Roman" w:hAnsi="Times New Roman" w:cs="Times New Roman"/>
+          <w:color w:val="auto"/>
+          <w:sz w:val="24"/>
+          <w:szCs w:val="24"/>
+        </w:rPr>
+        <w:t>) would be bigger due to the complexity of computing.</w:t>
+      </w:r>
     </w:p>
     <w:p>
       <w:pPr>
@@ -3935,6 +6460,7 @@
           <w:szCs w:val="24"/>
         </w:rPr>
       </w:pPr>
+      <w:bookmarkStart w:id="5" w:name="_Toc198555941"/>
       <w:r>
         <w:rPr>
           <w:rFonts w:ascii="Times New Roman" w:hAnsi="Times New Roman" w:cs="Times New Roman"/>
@@ -3946,6 +6472,7 @@
         </w:rPr>
         <w:t>Sample images</w:t>
       </w:r>
+      <w:bookmarkEnd w:id="5"/>
     </w:p>
     <w:p>
       <w:pPr>
@@ -3956,7 +6483,6 @@
         </w:numPr>
         <w:spacing w:line="360" w:lineRule="auto"/>
         <w:jc w:val="both"/>
-        <w:outlineLvl w:val="0"/>
         <w:rPr>
           <w:rFonts w:ascii="Times New Roman" w:hAnsi="Times New Roman" w:cs="Times New Roman"/>
           <w:b/>
@@ -3982,7 +6508,6 @@
       <w:pPr>
         <w:spacing w:line="360" w:lineRule="auto"/>
         <w:jc w:val="both"/>
-        <w:outlineLvl w:val="0"/>
         <w:rPr>
           <w:rFonts w:ascii="Times New Roman" w:hAnsi="Times New Roman" w:cs="Times New Roman"/>
           <w:b/>
@@ -3997,10 +6522,12 @@
           <w:rFonts w:ascii="Times New Roman" w:hAnsi="Times New Roman" w:cs="Times New Roman"/>
           <w:b/>
           <w:bCs/>
+          <w:noProof/>
           <w:color w:val="auto"/>
           <w:sz w:val="24"/>
           <w:szCs w:val="24"/>
         </w:rPr>
+        <w:lastRenderedPageBreak/>
         <w:drawing>
           <wp:inline distT="0" distB="0" distL="0" distR="0" wp14:anchorId="7C2FE2AC" wp14:editId="2DE1609C">
             <wp:extent cx="6192520" cy="4936490"/>
@@ -4047,7 +6574,6 @@
         </w:numPr>
         <w:spacing w:line="360" w:lineRule="auto"/>
         <w:jc w:val="both"/>
-        <w:outlineLvl w:val="0"/>
         <w:rPr>
           <w:rFonts w:ascii="Times New Roman" w:hAnsi="Times New Roman" w:cs="Times New Roman"/>
           <w:b/>
@@ -4073,7 +6599,6 @@
       <w:pPr>
         <w:spacing w:line="360" w:lineRule="auto"/>
         <w:jc w:val="both"/>
-        <w:outlineLvl w:val="0"/>
         <w:rPr>
           <w:rFonts w:ascii="Times New Roman" w:hAnsi="Times New Roman" w:cs="Times New Roman"/>
           <w:b/>
@@ -4088,11 +6613,11 @@
           <w:rFonts w:ascii="Times New Roman" w:hAnsi="Times New Roman" w:cs="Times New Roman"/>
           <w:b/>
           <w:bCs/>
+          <w:noProof/>
           <w:color w:val="auto"/>
           <w:sz w:val="24"/>
           <w:szCs w:val="24"/>
         </w:rPr>
-        <w:lastRenderedPageBreak/>
         <w:drawing>
           <wp:inline distT="0" distB="0" distL="0" distR="0" wp14:anchorId="0817D339" wp14:editId="1AF28FC2">
             <wp:extent cx="6192520" cy="798830"/>
@@ -4139,7 +6664,6 @@
         </w:numPr>
         <w:spacing w:line="360" w:lineRule="auto"/>
         <w:jc w:val="both"/>
-        <w:outlineLvl w:val="0"/>
         <w:rPr>
           <w:rFonts w:ascii="Times New Roman" w:hAnsi="Times New Roman" w:cs="Times New Roman"/>
           <w:b/>
@@ -4165,7 +6689,6 @@
       <w:pPr>
         <w:spacing w:line="360" w:lineRule="auto"/>
         <w:jc w:val="both"/>
-        <w:outlineLvl w:val="0"/>
         <w:rPr>
           <w:rFonts w:ascii="Times New Roman" w:hAnsi="Times New Roman" w:cs="Times New Roman"/>
           <w:b/>
@@ -4180,6 +6703,7 @@
           <w:rFonts w:ascii="Times New Roman" w:hAnsi="Times New Roman" w:cs="Times New Roman"/>
           <w:b/>
           <w:bCs/>
+          <w:noProof/>
           <w:color w:val="auto"/>
           <w:sz w:val="24"/>
           <w:szCs w:val="24"/>
@@ -4230,7 +6754,6 @@
         </w:numPr>
         <w:spacing w:line="360" w:lineRule="auto"/>
         <w:jc w:val="both"/>
-        <w:outlineLvl w:val="0"/>
         <w:rPr>
           <w:rFonts w:ascii="Times New Roman" w:hAnsi="Times New Roman" w:cs="Times New Roman"/>
           <w:b/>
@@ -4251,7 +6774,23 @@
         </w:rPr>
         <w:t>Conclusion</w:t>
       </w:r>
-      <w:bookmarkEnd w:id="5"/>
+    </w:p>
+    <w:p>
+      <w:pPr>
+        <w:pStyle w:val="ListParagraph"/>
+        <w:numPr>
+          <w:ilvl w:val="0"/>
+          <w:numId w:val="15"/>
+        </w:numPr>
+        <w:spacing w:line="360" w:lineRule="auto"/>
+        <w:jc w:val="both"/>
+        <w:rPr>
+          <w:rFonts w:ascii="Times New Roman" w:hAnsi="Times New Roman" w:cs="Times New Roman"/>
+          <w:color w:val="auto"/>
+          <w:sz w:val="24"/>
+          <w:szCs w:val="24"/>
+        </w:rPr>
+      </w:pPr>
     </w:p>
     <w:p>
       <w:pPr>
@@ -4729,6 +7268,7 @@
                               <w:overflowPunct w:val="0"/>
                               <w:spacing w:after="0" w:line="240" w:lineRule="auto"/>
                             </w:pPr>
+                            <w:proofErr w:type="spellStart"/>
                             <w:r>
                               <w:rPr>
                                 <w:rFonts w:ascii="Calibri" w:hAnsi="Calibri"/>
@@ -4736,7 +7276,17 @@
                                 <w:sz w:val="20"/>
                                 <w:szCs w:val="20"/>
                               </w:rPr>
-                              <w:t>NT219.P22.2 – GROUP 5 - CRYPTOGRAPHY</w:t>
+                              <w:t>NT219.P22.2</w:t>
+                            </w:r>
+                            <w:proofErr w:type="spellEnd"/>
+                            <w:r>
+                              <w:rPr>
+                                <w:rFonts w:ascii="Calibri" w:hAnsi="Calibri"/>
+                                <w:color w:val="808080"/>
+                                <w:sz w:val="20"/>
+                                <w:szCs w:val="20"/>
+                              </w:rPr>
+                              <w:t xml:space="preserve"> – GROUP 5 - CRYPTOGRAPHY</w:t>
                             </w:r>
                           </w:p>
                         </w:txbxContent>
@@ -5126,6 +7676,7 @@
                         <w:overflowPunct w:val="0"/>
                         <w:spacing w:after="0" w:line="240" w:lineRule="auto"/>
                       </w:pPr>
+                      <w:proofErr w:type="spellStart"/>
                       <w:r>
                         <w:rPr>
                           <w:rFonts w:ascii="Calibri" w:hAnsi="Calibri"/>
@@ -5133,7 +7684,17 @@
                           <w:sz w:val="20"/>
                           <w:szCs w:val="20"/>
                         </w:rPr>
-                        <w:t>NT219.P22.2 – GROUP 5 - CRYPTOGRAPHY</w:t>
+                        <w:t>NT219.P22.2</w:t>
+                      </w:r>
+                      <w:proofErr w:type="spellEnd"/>
+                      <w:r>
+                        <w:rPr>
+                          <w:rFonts w:ascii="Calibri" w:hAnsi="Calibri"/>
+                          <w:color w:val="808080"/>
+                          <w:sz w:val="20"/>
+                          <w:szCs w:val="20"/>
+                        </w:rPr>
+                        <w:t xml:space="preserve"> – GROUP 5 - CRYPTOGRAPHY</w:t>
                       </w:r>
                     </w:p>
                   </w:txbxContent>
@@ -5728,8 +8289,30 @@
       <w:rPr>
         <w:b/>
       </w:rPr>
-      <w:t>RSA-OAEP Cipher using CryptoPP</w:t>
+      <w:t>RSA-</w:t>
     </w:r>
+    <w:proofErr w:type="spellStart"/>
+    <w:r>
+      <w:rPr>
+        <w:b/>
+      </w:rPr>
+      <w:t>OAEP</w:t>
+    </w:r>
+    <w:proofErr w:type="spellEnd"/>
+    <w:r>
+      <w:rPr>
+        <w:b/>
+      </w:rPr>
+      <w:t xml:space="preserve"> Cipher using </w:t>
+    </w:r>
+    <w:proofErr w:type="spellStart"/>
+    <w:r>
+      <w:rPr>
+        <w:b/>
+      </w:rPr>
+      <w:t>CryptoPP</w:t>
+    </w:r>
+    <w:proofErr w:type="spellEnd"/>
   </w:p>
 </w:hdr>
 </file>
@@ -8136,7 +10719,7 @@
   <w:style w:type="paragraph" w:default="1" w:styleId="Normal">
     <w:name w:val="Normal"/>
     <w:qFormat/>
-    <w:rsid w:val="00666C4F"/>
+    <w:rsid w:val="005E5B2F"/>
     <w:pPr>
       <w:spacing w:after="160" w:line="264" w:lineRule="auto"/>
     </w:pPr>

</xml_diff>